<commit_message>
edycja dokumentu pomocniczego, pojecia FPU, FPGA, VHDL i koncept na projekt
</commit_message>
<xml_diff>
--- a/dokumentPomocniczy.docx
+++ b/dokumentPomocniczy.docx
@@ -3,8 +3,423 @@
 <w:document xmlns:wpc="http://schemas.microsoft.com/office/word/2010/wordprocessingCanvas" xmlns:mc="http://schemas.openxmlformats.org/markup-compatibility/2006" xmlns:o="urn:schemas-microsoft-com:office:office" xmlns:r="http://schemas.openxmlformats.org/officeDocument/2006/relationships" xmlns:m="http://schemas.openxmlformats.org/officeDocument/2006/math" xmlns:v="urn:schemas-microsoft-com:vml" xmlns:wp14="http://schemas.microsoft.com/office/word/2010/wordprocessingDrawing" xmlns:wp="http://schemas.openxmlformats.org/drawingml/2006/wordprocessingDrawing" xmlns:w10="urn:schemas-microsoft-com:office:word" xmlns:w="http://schemas.openxmlformats.org/wordprocessingml/2006/main" xmlns:w14="http://schemas.microsoft.com/office/word/2010/wordml" xmlns:w15="http://schemas.microsoft.com/office/word/2012/wordml" xmlns:wpg="http://schemas.microsoft.com/office/word/2010/wordprocessingGroup" xmlns:wpi="http://schemas.microsoft.com/office/word/2010/wordprocessingInk" xmlns:wne="http://schemas.microsoft.com/office/word/2006/wordml" xmlns:wps="http://schemas.microsoft.com/office/word/2010/wordprocessingShape" mc:Ignorable="w14 w15 wp14">
   <w:body>
     <w:p>
+      <w:pPr>
+        <w:jc w:val="both"/>
+      </w:pPr>
+      <w:r>
+        <w:t>Temat: Projekt i implementacja jednostki zmiennoprzecinkowej</w:t>
+      </w:r>
+    </w:p>
+    <w:tbl>
+      <w:tblPr>
+        <w:tblW w:w="0" w:type="auto"/>
+        <w:tblCellSpacing w:w="15" w:type="dxa"/>
+        <w:tblCellMar>
+          <w:top w:w="15" w:type="dxa"/>
+          <w:left w:w="15" w:type="dxa"/>
+          <w:bottom w:w="15" w:type="dxa"/>
+          <w:right w:w="15" w:type="dxa"/>
+        </w:tblCellMar>
+        <w:tblLook w:val="04A0" w:firstRow="1" w:lastRow="0" w:firstColumn="1" w:lastColumn="0" w:noHBand="0" w:noVBand="1"/>
+      </w:tblPr>
+      <w:tblGrid>
+        <w:gridCol w:w="81"/>
+        <w:gridCol w:w="81"/>
+      </w:tblGrid>
+      <w:tr>
+        <w:trPr>
+          <w:tblCellSpacing w:w="15" w:type="dxa"/>
+        </w:trPr>
+        <w:tc>
+          <w:tcPr>
+            <w:tcW w:w="0" w:type="auto"/>
+            <w:hideMark/>
+          </w:tcPr>
+          <w:p>
+            <w:pPr>
+              <w:spacing w:after="0" w:line="240" w:lineRule="auto"/>
+              <w:jc w:val="both"/>
+              <w:rPr>
+                <w:rFonts w:ascii="Times New Roman" w:eastAsia="Times New Roman" w:hAnsi="Times New Roman" w:cs="Times New Roman"/>
+                <w:sz w:val="24"/>
+                <w:szCs w:val="24"/>
+                <w:lang w:eastAsia="pl-PL"/>
+              </w:rPr>
+            </w:pPr>
+          </w:p>
+        </w:tc>
+        <w:tc>
+          <w:tcPr>
+            <w:tcW w:w="0" w:type="auto"/>
+            <w:hideMark/>
+          </w:tcPr>
+          <w:p>
+            <w:pPr>
+              <w:spacing w:after="0" w:line="240" w:lineRule="auto"/>
+              <w:jc w:val="both"/>
+              <w:rPr>
+                <w:rFonts w:ascii="Times New Roman" w:eastAsia="Times New Roman" w:hAnsi="Times New Roman" w:cs="Times New Roman"/>
+                <w:sz w:val="20"/>
+                <w:szCs w:val="20"/>
+                <w:lang w:eastAsia="pl-PL"/>
+              </w:rPr>
+            </w:pPr>
+          </w:p>
+        </w:tc>
+      </w:tr>
+    </w:tbl>
+    <w:p>
+      <w:pPr>
+        <w:pStyle w:val="Akapitzlist"/>
+        <w:numPr>
+          <w:ilvl w:val="0"/>
+          <w:numId w:val="1"/>
+        </w:numPr>
+        <w:spacing w:after="150" w:line="240" w:lineRule="auto"/>
+        <w:jc w:val="both"/>
+        <w:rPr>
+          <w:rFonts w:eastAsia="Times New Roman" w:cs="Times New Roman"/>
+          <w:b/>
+          <w:sz w:val="24"/>
+          <w:szCs w:val="24"/>
+          <w:lang w:eastAsia="pl-PL"/>
+        </w:rPr>
+      </w:pPr>
+      <w:r>
+        <w:rPr>
+          <w:rFonts w:eastAsia="Times New Roman" w:cs="Times New Roman"/>
+          <w:b/>
+          <w:sz w:val="24"/>
+          <w:szCs w:val="24"/>
+          <w:lang w:eastAsia="pl-PL"/>
+        </w:rPr>
+        <w:t>Pojęcia (co by nie szukać cały czas)</w:t>
+      </w:r>
+    </w:p>
+    <w:p>
+      <w:pPr>
+        <w:pStyle w:val="Akapitzlist"/>
+        <w:numPr>
+          <w:ilvl w:val="0"/>
+          <w:numId w:val="4"/>
+        </w:numPr>
+        <w:spacing w:after="150" w:line="240" w:lineRule="auto"/>
+        <w:jc w:val="both"/>
+        <w:rPr>
+          <w:rFonts w:eastAsia="Times New Roman" w:cs="Times New Roman"/>
+          <w:sz w:val="24"/>
+          <w:szCs w:val="24"/>
+          <w:lang w:eastAsia="pl-PL"/>
+        </w:rPr>
+      </w:pPr>
+      <w:r>
+        <w:rPr>
+          <w:rFonts w:eastAsia="Times New Roman" w:cs="Times New Roman"/>
+          <w:b/>
+          <w:bCs/>
+          <w:sz w:val="24"/>
+          <w:szCs w:val="24"/>
+          <w:lang w:eastAsia="pl-PL"/>
+        </w:rPr>
+        <w:t>Jednostka zmiennopozycyjna, jednostka zmiennoprzecinkowa, FPU</w:t>
+      </w:r>
+      <w:r>
+        <w:rPr>
+          <w:rFonts w:eastAsia="Times New Roman" w:cs="Times New Roman"/>
+          <w:sz w:val="24"/>
+          <w:szCs w:val="24"/>
+          <w:lang w:eastAsia="pl-PL"/>
+        </w:rPr>
+        <w:t xml:space="preserve"> (angielskie </w:t>
+      </w:r>
+      <w:r>
+        <w:rPr>
+          <w:rFonts w:eastAsia="Times New Roman" w:cs="Times New Roman"/>
+          <w:i/>
+          <w:iCs/>
+          <w:sz w:val="24"/>
+          <w:szCs w:val="24"/>
+          <w:lang w:eastAsia="pl-PL"/>
+        </w:rPr>
+        <w:t>Floating Point Unit</w:t>
+      </w:r>
+      <w:r>
+        <w:rPr>
+          <w:rFonts w:eastAsia="Times New Roman" w:cs="Times New Roman"/>
+          <w:sz w:val="24"/>
+          <w:szCs w:val="24"/>
+          <w:lang w:eastAsia="pl-PL"/>
+        </w:rPr>
+        <w:t>), blok funkcjonalny procesora, zaopatrzony we własne rejestry zmiennopozycyjne (zmiennoprzecinkowe), wykonujący działania w arytmetyce zmiennopozycyjnej. Jednostka zmiennopozycyjna występuje w większych procesorach 32-bitowych i 64-bitowych. Prostsze systemy mikroprocesorowe w celu wykonywania obliczeń zmiennopozycyjnych kooperują z układami współprocesorów arytmetycznych lub korzystają z ich emulatorów.</w:t>
+      </w:r>
+    </w:p>
+    <w:p>
+      <w:pPr>
+        <w:pStyle w:val="Akapitzlist"/>
+        <w:numPr>
+          <w:ilvl w:val="0"/>
+          <w:numId w:val="3"/>
+        </w:numPr>
+        <w:spacing w:after="150" w:line="240" w:lineRule="auto"/>
+        <w:jc w:val="both"/>
+        <w:rPr>
+          <w:rFonts w:eastAsia="Times New Roman" w:cs="Times New Roman"/>
+          <w:sz w:val="24"/>
+          <w:szCs w:val="24"/>
+          <w:lang w:eastAsia="pl-PL"/>
+        </w:rPr>
+      </w:pPr>
+      <w:r>
+        <w:rPr>
+          <w:rFonts w:eastAsia="Times New Roman" w:cs="Times New Roman"/>
+          <w:bCs/>
+          <w:sz w:val="24"/>
+          <w:szCs w:val="24"/>
+          <w:lang w:eastAsia="pl-PL"/>
+        </w:rPr>
+        <w:t xml:space="preserve">Ja to rozumiem tak jakoś taki np. float czy double, czyli ma ileś miejsc przeznaczone na wykładnik </w:t>
+      </w:r>
+      <w:r>
+        <w:rPr>
+          <w:rFonts w:eastAsia="Times New Roman" w:cs="Times New Roman"/>
+          <w:bCs/>
+          <w:sz w:val="24"/>
+          <w:szCs w:val="24"/>
+          <w:lang w:eastAsia="pl-PL"/>
+        </w:rPr>
+        <w:t>itp.</w:t>
+      </w:r>
+    </w:p>
+    <w:p>
+      <w:pPr>
+        <w:pStyle w:val="Akapitzlist"/>
+        <w:numPr>
+          <w:ilvl w:val="0"/>
+          <w:numId w:val="4"/>
+        </w:numPr>
+        <w:spacing w:after="150" w:line="240" w:lineRule="auto"/>
+        <w:rPr>
+          <w:rStyle w:val="postbody"/>
+          <w:rFonts w:eastAsia="Times New Roman" w:cs="Times New Roman"/>
+          <w:b/>
+          <w:sz w:val="24"/>
+          <w:szCs w:val="24"/>
+          <w:lang w:eastAsia="pl-PL"/>
+        </w:rPr>
+      </w:pPr>
+      <w:r>
+        <w:rPr>
+          <w:rFonts w:eastAsia="Times New Roman" w:cs="Times New Roman"/>
+          <w:b/>
+          <w:sz w:val="24"/>
+          <w:szCs w:val="24"/>
+          <w:lang w:eastAsia="pl-PL"/>
+        </w:rPr>
+        <w:t>FPGA</w:t>
+      </w:r>
+      <w:r>
+        <w:rPr>
+          <w:rFonts w:eastAsia="Times New Roman" w:cs="Times New Roman"/>
+          <w:b/>
+          <w:sz w:val="24"/>
+          <w:szCs w:val="24"/>
+          <w:lang w:eastAsia="pl-PL"/>
+        </w:rPr>
+        <w:t xml:space="preserve"> </w:t>
+      </w:r>
+      <w:r>
+        <w:rPr>
+          <w:rFonts w:eastAsia="Times New Roman" w:cs="Times New Roman"/>
+          <w:b/>
+          <w:sz w:val="24"/>
+          <w:szCs w:val="24"/>
+          <w:lang w:eastAsia="pl-PL"/>
+        </w:rPr>
+        <w:t xml:space="preserve">- </w:t>
+      </w:r>
+      <w:r>
+        <w:rPr>
+          <w:rStyle w:val="postbody"/>
+          <w:sz w:val="24"/>
+        </w:rPr>
+        <w:t xml:space="preserve">Field Programmable Gate Arrays </w:t>
+      </w:r>
+      <w:r>
+        <w:rPr>
+          <w:sz w:val="24"/>
+        </w:rPr>
+        <w:br/>
+      </w:r>
+      <w:r>
+        <w:rPr>
+          <w:rStyle w:val="postbody"/>
+          <w:sz w:val="24"/>
+        </w:rPr>
+        <w:t xml:space="preserve">Po polsku programowalne matryce bramkowe. </w:t>
+      </w:r>
+      <w:r>
+        <w:rPr>
+          <w:sz w:val="24"/>
+        </w:rPr>
+        <w:br/>
+      </w:r>
+      <w:r>
+        <w:rPr>
+          <w:rStyle w:val="postbody"/>
+          <w:sz w:val="24"/>
+        </w:rPr>
+        <w:t xml:space="preserve">Programowalne wiec role jaka pelni uklad sie "programuje" </w:t>
+      </w:r>
+      <w:r>
+        <w:rPr>
+          <w:sz w:val="24"/>
+        </w:rPr>
+        <w:br/>
+      </w:r>
+      <w:r>
+        <w:rPr>
+          <w:rStyle w:val="postbody"/>
+          <w:sz w:val="24"/>
+        </w:rPr>
+        <w:t xml:space="preserve">Matryce bo pewne bloki funkcjonalne sa juz zdefiniowane. </w:t>
+      </w:r>
+      <w:r>
+        <w:rPr>
+          <w:sz w:val="24"/>
+        </w:rPr>
+        <w:br/>
+      </w:r>
+      <w:r>
+        <w:rPr>
+          <w:rStyle w:val="postbody"/>
+          <w:sz w:val="24"/>
+        </w:rPr>
+        <w:t>Bramkowe bo spelniaja funkcje logiczne.</w:t>
+      </w:r>
+    </w:p>
+    <w:p>
+      <w:pPr>
+        <w:pStyle w:val="Akapitzlist"/>
+        <w:numPr>
+          <w:ilvl w:val="0"/>
+          <w:numId w:val="4"/>
+        </w:numPr>
+        <w:spacing w:after="150" w:line="240" w:lineRule="auto"/>
+        <w:rPr>
+          <w:rFonts w:eastAsia="Times New Roman" w:cs="Times New Roman"/>
+          <w:b/>
+          <w:sz w:val="24"/>
+          <w:szCs w:val="24"/>
+          <w:lang w:eastAsia="pl-PL"/>
+        </w:rPr>
+      </w:pPr>
+      <w:r>
+        <w:rPr>
+          <w:rFonts w:eastAsia="Times New Roman" w:cs="Times New Roman"/>
+          <w:b/>
+          <w:sz w:val="24"/>
+          <w:szCs w:val="24"/>
+          <w:lang w:eastAsia="pl-PL"/>
+        </w:rPr>
+        <w:t xml:space="preserve">VHDL -  </w:t>
+      </w:r>
+      <w:r>
+        <w:rPr>
+          <w:rFonts w:eastAsia="Times New Roman" w:cs="Times New Roman"/>
+          <w:sz w:val="24"/>
+          <w:szCs w:val="24"/>
+          <w:lang w:eastAsia="pl-PL"/>
+        </w:rPr>
+        <w:t>język służący do opisu i projektowania układów cyfrowych</w:t>
+      </w:r>
       <w:bookmarkStart w:id="0" w:name="_GoBack"/>
       <w:bookmarkEnd w:id="0"/>
+    </w:p>
+    <w:p>
+      <w:pPr>
+        <w:spacing w:after="150" w:line="240" w:lineRule="auto"/>
+        <w:jc w:val="both"/>
+        <w:rPr>
+          <w:rFonts w:eastAsia="Times New Roman" w:cs="Times New Roman"/>
+          <w:sz w:val="24"/>
+          <w:szCs w:val="24"/>
+          <w:lang w:eastAsia="pl-PL"/>
+        </w:rPr>
+      </w:pPr>
+    </w:p>
+    <w:p>
+      <w:pPr>
+        <w:pStyle w:val="Akapitzlist"/>
+        <w:numPr>
+          <w:ilvl w:val="0"/>
+          <w:numId w:val="1"/>
+        </w:numPr>
+        <w:jc w:val="both"/>
+      </w:pPr>
+      <w:r>
+        <w:rPr>
+          <w:b/>
+        </w:rPr>
+        <w:t>Co potrzebujemy, aby wykonać ten projekt?</w:t>
+      </w:r>
+    </w:p>
+    <w:p>
+      <w:pPr>
+        <w:pStyle w:val="Akapitzlist"/>
+        <w:numPr>
+          <w:ilvl w:val="0"/>
+          <w:numId w:val="3"/>
+        </w:numPr>
+        <w:jc w:val="both"/>
+      </w:pPr>
+      <w:r>
+        <w:t xml:space="preserve">Wydaje mi się ze musimy sensownie dobrać </w:t>
+      </w:r>
+      <w:r>
+        <w:t>ile bitów na którą część tej jednostki przeznaczamy</w:t>
+      </w:r>
+    </w:p>
+    <w:p>
+      <w:pPr>
+        <w:pStyle w:val="Akapitzlist"/>
+        <w:numPr>
+          <w:ilvl w:val="0"/>
+          <w:numId w:val="3"/>
+        </w:numPr>
+        <w:jc w:val="both"/>
+      </w:pPr>
+      <w:r>
+        <w:t>Znaleźć jakieś materiały, jak takie rzeczy się robi</w:t>
+      </w:r>
+    </w:p>
+    <w:p>
+      <w:pPr>
+        <w:pStyle w:val="Akapitzlist"/>
+        <w:numPr>
+          <w:ilvl w:val="0"/>
+          <w:numId w:val="3"/>
+        </w:numPr>
+        <w:jc w:val="both"/>
+      </w:pPr>
+      <w:r>
+        <w:t>Zrobić dla tego działania arytmetyczne</w:t>
+      </w:r>
+      <w:r>
+        <w:t xml:space="preserve"> (mam na myśli ogarnąć algorytmy na to)</w:t>
+      </w:r>
+    </w:p>
+    <w:p>
+      <w:pPr>
+        <w:pStyle w:val="Akapitzlist"/>
+        <w:numPr>
+          <w:ilvl w:val="0"/>
+          <w:numId w:val="3"/>
+        </w:numPr>
+        <w:jc w:val="both"/>
+      </w:pPr>
+      <w:r>
+        <w:t>Zrobić konwersje</w:t>
+      </w:r>
     </w:p>
     <w:sectPr>
       <w:pgSz w:w="11906" w:h="16838"/>
@@ -14,6 +429,454 @@
     </w:sectPr>
   </w:body>
 </w:document>
+</file>
+
+<file path=word/numbering.xml><?xml version="1.0" encoding="utf-8"?>
+<w:numbering xmlns:wpc="http://schemas.microsoft.com/office/word/2010/wordprocessingCanvas" xmlns:mc="http://schemas.openxmlformats.org/markup-compatibility/2006" xmlns:o="urn:schemas-microsoft-com:office:office" xmlns:r="http://schemas.openxmlformats.org/officeDocument/2006/relationships" xmlns:m="http://schemas.openxmlformats.org/officeDocument/2006/math" xmlns:v="urn:schemas-microsoft-com:vml" xmlns:wp14="http://schemas.microsoft.com/office/word/2010/wordprocessingDrawing" xmlns:wp="http://schemas.openxmlformats.org/drawingml/2006/wordprocessingDrawing" xmlns:w10="urn:schemas-microsoft-com:office:word" xmlns:w="http://schemas.openxmlformats.org/wordprocessingml/2006/main" xmlns:w14="http://schemas.microsoft.com/office/word/2010/wordml" xmlns:w15="http://schemas.microsoft.com/office/word/2012/wordml" xmlns:wpg="http://schemas.microsoft.com/office/word/2010/wordprocessingGroup" xmlns:wpi="http://schemas.microsoft.com/office/word/2010/wordprocessingInk" xmlns:wne="http://schemas.microsoft.com/office/word/2006/wordml" xmlns:wps="http://schemas.microsoft.com/office/word/2010/wordprocessingShape" mc:Ignorable="w14 w15 wp14">
+  <w:abstractNum w:abstractNumId="0" w15:restartNumberingAfterBreak="0">
+    <w:nsid w:val="337C6167"/>
+    <w:multiLevelType w:val="hybridMultilevel"/>
+    <w:tmpl w:val="592A25DA"/>
+    <w:lvl w:ilvl="0" w:tplc="EC7CE096">
+      <w:start w:val="1"/>
+      <w:numFmt w:val="bullet"/>
+      <w:lvlText w:val=""/>
+      <w:lvlJc w:val="left"/>
+      <w:pPr>
+        <w:ind w:left="1080" w:hanging="360"/>
+      </w:pPr>
+      <w:rPr>
+        <w:rFonts w:ascii="Symbol" w:eastAsia="Times New Roman" w:hAnsi="Symbol" w:cs="Times New Roman" w:hint="default"/>
+        <w:b/>
+      </w:rPr>
+    </w:lvl>
+    <w:lvl w:ilvl="1" w:tplc="04150003" w:tentative="1">
+      <w:start w:val="1"/>
+      <w:numFmt w:val="bullet"/>
+      <w:lvlText w:val="o"/>
+      <w:lvlJc w:val="left"/>
+      <w:pPr>
+        <w:ind w:left="1800" w:hanging="360"/>
+      </w:pPr>
+      <w:rPr>
+        <w:rFonts w:ascii="Courier New" w:hAnsi="Courier New" w:cs="Courier New" w:hint="default"/>
+      </w:rPr>
+    </w:lvl>
+    <w:lvl w:ilvl="2" w:tplc="04150005" w:tentative="1">
+      <w:start w:val="1"/>
+      <w:numFmt w:val="bullet"/>
+      <w:lvlText w:val=""/>
+      <w:lvlJc w:val="left"/>
+      <w:pPr>
+        <w:ind w:left="2520" w:hanging="360"/>
+      </w:pPr>
+      <w:rPr>
+        <w:rFonts w:ascii="Wingdings" w:hAnsi="Wingdings" w:hint="default"/>
+      </w:rPr>
+    </w:lvl>
+    <w:lvl w:ilvl="3" w:tplc="04150001" w:tentative="1">
+      <w:start w:val="1"/>
+      <w:numFmt w:val="bullet"/>
+      <w:lvlText w:val=""/>
+      <w:lvlJc w:val="left"/>
+      <w:pPr>
+        <w:ind w:left="3240" w:hanging="360"/>
+      </w:pPr>
+      <w:rPr>
+        <w:rFonts w:ascii="Symbol" w:hAnsi="Symbol" w:hint="default"/>
+      </w:rPr>
+    </w:lvl>
+    <w:lvl w:ilvl="4" w:tplc="04150003" w:tentative="1">
+      <w:start w:val="1"/>
+      <w:numFmt w:val="bullet"/>
+      <w:lvlText w:val="o"/>
+      <w:lvlJc w:val="left"/>
+      <w:pPr>
+        <w:ind w:left="3960" w:hanging="360"/>
+      </w:pPr>
+      <w:rPr>
+        <w:rFonts w:ascii="Courier New" w:hAnsi="Courier New" w:cs="Courier New" w:hint="default"/>
+      </w:rPr>
+    </w:lvl>
+    <w:lvl w:ilvl="5" w:tplc="04150005" w:tentative="1">
+      <w:start w:val="1"/>
+      <w:numFmt w:val="bullet"/>
+      <w:lvlText w:val=""/>
+      <w:lvlJc w:val="left"/>
+      <w:pPr>
+        <w:ind w:left="4680" w:hanging="360"/>
+      </w:pPr>
+      <w:rPr>
+        <w:rFonts w:ascii="Wingdings" w:hAnsi="Wingdings" w:hint="default"/>
+      </w:rPr>
+    </w:lvl>
+    <w:lvl w:ilvl="6" w:tplc="04150001" w:tentative="1">
+      <w:start w:val="1"/>
+      <w:numFmt w:val="bullet"/>
+      <w:lvlText w:val=""/>
+      <w:lvlJc w:val="left"/>
+      <w:pPr>
+        <w:ind w:left="5400" w:hanging="360"/>
+      </w:pPr>
+      <w:rPr>
+        <w:rFonts w:ascii="Symbol" w:hAnsi="Symbol" w:hint="default"/>
+      </w:rPr>
+    </w:lvl>
+    <w:lvl w:ilvl="7" w:tplc="04150003" w:tentative="1">
+      <w:start w:val="1"/>
+      <w:numFmt w:val="bullet"/>
+      <w:lvlText w:val="o"/>
+      <w:lvlJc w:val="left"/>
+      <w:pPr>
+        <w:ind w:left="6120" w:hanging="360"/>
+      </w:pPr>
+      <w:rPr>
+        <w:rFonts w:ascii="Courier New" w:hAnsi="Courier New" w:cs="Courier New" w:hint="default"/>
+      </w:rPr>
+    </w:lvl>
+    <w:lvl w:ilvl="8" w:tplc="04150005" w:tentative="1">
+      <w:start w:val="1"/>
+      <w:numFmt w:val="bullet"/>
+      <w:lvlText w:val=""/>
+      <w:lvlJc w:val="left"/>
+      <w:pPr>
+        <w:ind w:left="6840" w:hanging="360"/>
+      </w:pPr>
+      <w:rPr>
+        <w:rFonts w:ascii="Wingdings" w:hAnsi="Wingdings" w:hint="default"/>
+      </w:rPr>
+    </w:lvl>
+  </w:abstractNum>
+  <w:abstractNum w:abstractNumId="1" w15:restartNumberingAfterBreak="0">
+    <w:nsid w:val="3B8066EE"/>
+    <w:multiLevelType w:val="hybridMultilevel"/>
+    <w:tmpl w:val="2C5E9F46"/>
+    <w:lvl w:ilvl="0" w:tplc="05C4888E">
+      <w:start w:val="1"/>
+      <w:numFmt w:val="decimal"/>
+      <w:lvlText w:val="%1)"/>
+      <w:lvlJc w:val="left"/>
+      <w:pPr>
+        <w:ind w:left="720" w:hanging="360"/>
+      </w:pPr>
+      <w:rPr>
+        <w:rFonts w:hint="default"/>
+        <w:b/>
+      </w:rPr>
+    </w:lvl>
+    <w:lvl w:ilvl="1" w:tplc="04150019" w:tentative="1">
+      <w:start w:val="1"/>
+      <w:numFmt w:val="lowerLetter"/>
+      <w:lvlText w:val="%2."/>
+      <w:lvlJc w:val="left"/>
+      <w:pPr>
+        <w:ind w:left="1440" w:hanging="360"/>
+      </w:pPr>
+    </w:lvl>
+    <w:lvl w:ilvl="2" w:tplc="0415001B" w:tentative="1">
+      <w:start w:val="1"/>
+      <w:numFmt w:val="lowerRoman"/>
+      <w:lvlText w:val="%3."/>
+      <w:lvlJc w:val="right"/>
+      <w:pPr>
+        <w:ind w:left="2160" w:hanging="180"/>
+      </w:pPr>
+    </w:lvl>
+    <w:lvl w:ilvl="3" w:tplc="0415000F" w:tentative="1">
+      <w:start w:val="1"/>
+      <w:numFmt w:val="decimal"/>
+      <w:lvlText w:val="%4."/>
+      <w:lvlJc w:val="left"/>
+      <w:pPr>
+        <w:ind w:left="2880" w:hanging="360"/>
+      </w:pPr>
+    </w:lvl>
+    <w:lvl w:ilvl="4" w:tplc="04150019" w:tentative="1">
+      <w:start w:val="1"/>
+      <w:numFmt w:val="lowerLetter"/>
+      <w:lvlText w:val="%5."/>
+      <w:lvlJc w:val="left"/>
+      <w:pPr>
+        <w:ind w:left="3600" w:hanging="360"/>
+      </w:pPr>
+    </w:lvl>
+    <w:lvl w:ilvl="5" w:tplc="0415001B" w:tentative="1">
+      <w:start w:val="1"/>
+      <w:numFmt w:val="lowerRoman"/>
+      <w:lvlText w:val="%6."/>
+      <w:lvlJc w:val="right"/>
+      <w:pPr>
+        <w:ind w:left="4320" w:hanging="180"/>
+      </w:pPr>
+    </w:lvl>
+    <w:lvl w:ilvl="6" w:tplc="0415000F" w:tentative="1">
+      <w:start w:val="1"/>
+      <w:numFmt w:val="decimal"/>
+      <w:lvlText w:val="%7."/>
+      <w:lvlJc w:val="left"/>
+      <w:pPr>
+        <w:ind w:left="5040" w:hanging="360"/>
+      </w:pPr>
+    </w:lvl>
+    <w:lvl w:ilvl="7" w:tplc="04150019" w:tentative="1">
+      <w:start w:val="1"/>
+      <w:numFmt w:val="lowerLetter"/>
+      <w:lvlText w:val="%8."/>
+      <w:lvlJc w:val="left"/>
+      <w:pPr>
+        <w:ind w:left="5760" w:hanging="360"/>
+      </w:pPr>
+    </w:lvl>
+    <w:lvl w:ilvl="8" w:tplc="0415001B" w:tentative="1">
+      <w:start w:val="1"/>
+      <w:numFmt w:val="lowerRoman"/>
+      <w:lvlText w:val="%9."/>
+      <w:lvlJc w:val="right"/>
+      <w:pPr>
+        <w:ind w:left="6480" w:hanging="180"/>
+      </w:pPr>
+    </w:lvl>
+  </w:abstractNum>
+  <w:abstractNum w:abstractNumId="2" w15:restartNumberingAfterBreak="0">
+    <w:nsid w:val="53BC2D39"/>
+    <w:multiLevelType w:val="hybridMultilevel"/>
+    <w:tmpl w:val="2B76B1C6"/>
+    <w:lvl w:ilvl="0" w:tplc="51A469F4">
+      <w:start w:val="1"/>
+      <w:numFmt w:val="bullet"/>
+      <w:lvlText w:val=""/>
+      <w:lvlJc w:val="left"/>
+      <w:pPr>
+        <w:ind w:left="1440" w:hanging="360"/>
+      </w:pPr>
+      <w:rPr>
+        <w:rFonts w:ascii="Symbol" w:eastAsia="Times New Roman" w:hAnsi="Symbol" w:cs="Times New Roman" w:hint="default"/>
+        <w:b/>
+      </w:rPr>
+    </w:lvl>
+    <w:lvl w:ilvl="1" w:tplc="04150003" w:tentative="1">
+      <w:start w:val="1"/>
+      <w:numFmt w:val="bullet"/>
+      <w:lvlText w:val="o"/>
+      <w:lvlJc w:val="left"/>
+      <w:pPr>
+        <w:ind w:left="2160" w:hanging="360"/>
+      </w:pPr>
+      <w:rPr>
+        <w:rFonts w:ascii="Courier New" w:hAnsi="Courier New" w:cs="Courier New" w:hint="default"/>
+      </w:rPr>
+    </w:lvl>
+    <w:lvl w:ilvl="2" w:tplc="04150005" w:tentative="1">
+      <w:start w:val="1"/>
+      <w:numFmt w:val="bullet"/>
+      <w:lvlText w:val=""/>
+      <w:lvlJc w:val="left"/>
+      <w:pPr>
+        <w:ind w:left="2880" w:hanging="360"/>
+      </w:pPr>
+      <w:rPr>
+        <w:rFonts w:ascii="Wingdings" w:hAnsi="Wingdings" w:hint="default"/>
+      </w:rPr>
+    </w:lvl>
+    <w:lvl w:ilvl="3" w:tplc="04150001" w:tentative="1">
+      <w:start w:val="1"/>
+      <w:numFmt w:val="bullet"/>
+      <w:lvlText w:val=""/>
+      <w:lvlJc w:val="left"/>
+      <w:pPr>
+        <w:ind w:left="3600" w:hanging="360"/>
+      </w:pPr>
+      <w:rPr>
+        <w:rFonts w:ascii="Symbol" w:hAnsi="Symbol" w:hint="default"/>
+      </w:rPr>
+    </w:lvl>
+    <w:lvl w:ilvl="4" w:tplc="04150003" w:tentative="1">
+      <w:start w:val="1"/>
+      <w:numFmt w:val="bullet"/>
+      <w:lvlText w:val="o"/>
+      <w:lvlJc w:val="left"/>
+      <w:pPr>
+        <w:ind w:left="4320" w:hanging="360"/>
+      </w:pPr>
+      <w:rPr>
+        <w:rFonts w:ascii="Courier New" w:hAnsi="Courier New" w:cs="Courier New" w:hint="default"/>
+      </w:rPr>
+    </w:lvl>
+    <w:lvl w:ilvl="5" w:tplc="04150005" w:tentative="1">
+      <w:start w:val="1"/>
+      <w:numFmt w:val="bullet"/>
+      <w:lvlText w:val=""/>
+      <w:lvlJc w:val="left"/>
+      <w:pPr>
+        <w:ind w:left="5040" w:hanging="360"/>
+      </w:pPr>
+      <w:rPr>
+        <w:rFonts w:ascii="Wingdings" w:hAnsi="Wingdings" w:hint="default"/>
+      </w:rPr>
+    </w:lvl>
+    <w:lvl w:ilvl="6" w:tplc="04150001" w:tentative="1">
+      <w:start w:val="1"/>
+      <w:numFmt w:val="bullet"/>
+      <w:lvlText w:val=""/>
+      <w:lvlJc w:val="left"/>
+      <w:pPr>
+        <w:ind w:left="5760" w:hanging="360"/>
+      </w:pPr>
+      <w:rPr>
+        <w:rFonts w:ascii="Symbol" w:hAnsi="Symbol" w:hint="default"/>
+      </w:rPr>
+    </w:lvl>
+    <w:lvl w:ilvl="7" w:tplc="04150003" w:tentative="1">
+      <w:start w:val="1"/>
+      <w:numFmt w:val="bullet"/>
+      <w:lvlText w:val="o"/>
+      <w:lvlJc w:val="left"/>
+      <w:pPr>
+        <w:ind w:left="6480" w:hanging="360"/>
+      </w:pPr>
+      <w:rPr>
+        <w:rFonts w:ascii="Courier New" w:hAnsi="Courier New" w:cs="Courier New" w:hint="default"/>
+      </w:rPr>
+    </w:lvl>
+    <w:lvl w:ilvl="8" w:tplc="04150005" w:tentative="1">
+      <w:start w:val="1"/>
+      <w:numFmt w:val="bullet"/>
+      <w:lvlText w:val=""/>
+      <w:lvlJc w:val="left"/>
+      <w:pPr>
+        <w:ind w:left="7200" w:hanging="360"/>
+      </w:pPr>
+      <w:rPr>
+        <w:rFonts w:ascii="Wingdings" w:hAnsi="Wingdings" w:hint="default"/>
+      </w:rPr>
+    </w:lvl>
+  </w:abstractNum>
+  <w:abstractNum w:abstractNumId="3" w15:restartNumberingAfterBreak="0">
+    <w:nsid w:val="54644E67"/>
+    <w:multiLevelType w:val="hybridMultilevel"/>
+    <w:tmpl w:val="FA3C8D26"/>
+    <w:lvl w:ilvl="0" w:tplc="04150009">
+      <w:start w:val="1"/>
+      <w:numFmt w:val="bullet"/>
+      <w:lvlText w:val=""/>
+      <w:lvlJc w:val="left"/>
+      <w:pPr>
+        <w:ind w:left="1440" w:hanging="360"/>
+      </w:pPr>
+      <w:rPr>
+        <w:rFonts w:ascii="Wingdings" w:hAnsi="Wingdings" w:hint="default"/>
+      </w:rPr>
+    </w:lvl>
+    <w:lvl w:ilvl="1" w:tplc="04150003" w:tentative="1">
+      <w:start w:val="1"/>
+      <w:numFmt w:val="bullet"/>
+      <w:lvlText w:val="o"/>
+      <w:lvlJc w:val="left"/>
+      <w:pPr>
+        <w:ind w:left="2160" w:hanging="360"/>
+      </w:pPr>
+      <w:rPr>
+        <w:rFonts w:ascii="Courier New" w:hAnsi="Courier New" w:cs="Courier New" w:hint="default"/>
+      </w:rPr>
+    </w:lvl>
+    <w:lvl w:ilvl="2" w:tplc="04150005" w:tentative="1">
+      <w:start w:val="1"/>
+      <w:numFmt w:val="bullet"/>
+      <w:lvlText w:val=""/>
+      <w:lvlJc w:val="left"/>
+      <w:pPr>
+        <w:ind w:left="2880" w:hanging="360"/>
+      </w:pPr>
+      <w:rPr>
+        <w:rFonts w:ascii="Wingdings" w:hAnsi="Wingdings" w:hint="default"/>
+      </w:rPr>
+    </w:lvl>
+    <w:lvl w:ilvl="3" w:tplc="04150001" w:tentative="1">
+      <w:start w:val="1"/>
+      <w:numFmt w:val="bullet"/>
+      <w:lvlText w:val=""/>
+      <w:lvlJc w:val="left"/>
+      <w:pPr>
+        <w:ind w:left="3600" w:hanging="360"/>
+      </w:pPr>
+      <w:rPr>
+        <w:rFonts w:ascii="Symbol" w:hAnsi="Symbol" w:hint="default"/>
+      </w:rPr>
+    </w:lvl>
+    <w:lvl w:ilvl="4" w:tplc="04150003" w:tentative="1">
+      <w:start w:val="1"/>
+      <w:numFmt w:val="bullet"/>
+      <w:lvlText w:val="o"/>
+      <w:lvlJc w:val="left"/>
+      <w:pPr>
+        <w:ind w:left="4320" w:hanging="360"/>
+      </w:pPr>
+      <w:rPr>
+        <w:rFonts w:ascii="Courier New" w:hAnsi="Courier New" w:cs="Courier New" w:hint="default"/>
+      </w:rPr>
+    </w:lvl>
+    <w:lvl w:ilvl="5" w:tplc="04150005" w:tentative="1">
+      <w:start w:val="1"/>
+      <w:numFmt w:val="bullet"/>
+      <w:lvlText w:val=""/>
+      <w:lvlJc w:val="left"/>
+      <w:pPr>
+        <w:ind w:left="5040" w:hanging="360"/>
+      </w:pPr>
+      <w:rPr>
+        <w:rFonts w:ascii="Wingdings" w:hAnsi="Wingdings" w:hint="default"/>
+      </w:rPr>
+    </w:lvl>
+    <w:lvl w:ilvl="6" w:tplc="04150001" w:tentative="1">
+      <w:start w:val="1"/>
+      <w:numFmt w:val="bullet"/>
+      <w:lvlText w:val=""/>
+      <w:lvlJc w:val="left"/>
+      <w:pPr>
+        <w:ind w:left="5760" w:hanging="360"/>
+      </w:pPr>
+      <w:rPr>
+        <w:rFonts w:ascii="Symbol" w:hAnsi="Symbol" w:hint="default"/>
+      </w:rPr>
+    </w:lvl>
+    <w:lvl w:ilvl="7" w:tplc="04150003" w:tentative="1">
+      <w:start w:val="1"/>
+      <w:numFmt w:val="bullet"/>
+      <w:lvlText w:val="o"/>
+      <w:lvlJc w:val="left"/>
+      <w:pPr>
+        <w:ind w:left="6480" w:hanging="360"/>
+      </w:pPr>
+      <w:rPr>
+        <w:rFonts w:ascii="Courier New" w:hAnsi="Courier New" w:cs="Courier New" w:hint="default"/>
+      </w:rPr>
+    </w:lvl>
+    <w:lvl w:ilvl="8" w:tplc="04150005" w:tentative="1">
+      <w:start w:val="1"/>
+      <w:numFmt w:val="bullet"/>
+      <w:lvlText w:val=""/>
+      <w:lvlJc w:val="left"/>
+      <w:pPr>
+        <w:ind w:left="7200" w:hanging="360"/>
+      </w:pPr>
+      <w:rPr>
+        <w:rFonts w:ascii="Wingdings" w:hAnsi="Wingdings" w:hint="default"/>
+      </w:rPr>
+    </w:lvl>
+  </w:abstractNum>
+  <w:num w:numId="1">
+    <w:abstractNumId w:val="1"/>
+  </w:num>
+  <w:num w:numId="2">
+    <w:abstractNumId w:val="0"/>
+  </w:num>
+  <w:num w:numId="3">
+    <w:abstractNumId w:val="2"/>
+  </w:num>
+  <w:num w:numId="4">
+    <w:abstractNumId w:val="3"/>
+  </w:num>
+</w:numbering>
 </file>
 
 <file path=word/styles.xml><?xml version="1.0" encoding="utf-8"?>
@@ -413,7 +1276,6 @@
   <w:style w:type="character" w:default="1" w:styleId="Domylnaczcionkaakapitu">
     <w:name w:val="Default Paragraph Font"/>
     <w:uiPriority w:val="1"/>
-    <w:semiHidden/>
     <w:unhideWhenUsed/>
   </w:style>
   <w:style w:type="table" w:default="1" w:styleId="Standardowy">
@@ -436,6 +1298,33 @@
     <w:uiPriority w:val="99"/>
     <w:semiHidden/>
     <w:unhideWhenUsed/>
+  </w:style>
+  <w:style w:type="character" w:styleId="Pogrubienie">
+    <w:name w:val="Strong"/>
+    <w:basedOn w:val="Domylnaczcionkaakapitu"/>
+    <w:uiPriority w:val="22"/>
+    <w:qFormat/>
+    <w:rsid w:val="00B80F1B"/>
+    <w:rPr>
+      <w:b/>
+      <w:bCs/>
+    </w:rPr>
+  </w:style>
+  <w:style w:type="paragraph" w:styleId="Akapitzlist">
+    <w:name w:val="List Paragraph"/>
+    <w:basedOn w:val="Normalny"/>
+    <w:uiPriority w:val="34"/>
+    <w:qFormat/>
+    <w:rsid w:val="00B80F1B"/>
+    <w:pPr>
+      <w:ind w:left="720"/>
+      <w:contextualSpacing/>
+    </w:pPr>
+  </w:style>
+  <w:style w:type="character" w:customStyle="1" w:styleId="postbody">
+    <w:name w:val="postbody"/>
+    <w:basedOn w:val="Domylnaczcionkaakapitu"/>
+    <w:rsid w:val="00B9052A"/>
   </w:style>
 </w:styles>
 </file>

</xml_diff>

<commit_message>
zmiana w rozumieniu tematu projektu
</commit_message>
<xml_diff>
--- a/dokumentPomocniczy.docx
+++ b/dokumentPomocniczy.docx
@@ -1,85 +1,112 @@
 
 <file path=word/document.xml><?xml version="1.0" encoding="utf-8"?>
-<w:document xmlns:wpc="http://schemas.microsoft.com/office/word/2010/wordprocessingCanvas" xmlns:mc="http://schemas.openxmlformats.org/markup-compatibility/2006" xmlns:o="urn:schemas-microsoft-com:office:office" xmlns:r="http://schemas.openxmlformats.org/officeDocument/2006/relationships" xmlns:m="http://schemas.openxmlformats.org/officeDocument/2006/math" xmlns:v="urn:schemas-microsoft-com:vml" xmlns:wp14="http://schemas.microsoft.com/office/word/2010/wordprocessingDrawing" xmlns:wp="http://schemas.openxmlformats.org/drawingml/2006/wordprocessingDrawing" xmlns:w10="urn:schemas-microsoft-com:office:word" xmlns:w="http://schemas.openxmlformats.org/wordprocessingml/2006/main" xmlns:w14="http://schemas.microsoft.com/office/word/2010/wordml" xmlns:w15="http://schemas.microsoft.com/office/word/2012/wordml" xmlns:wpg="http://schemas.microsoft.com/office/word/2010/wordprocessingGroup" xmlns:wpi="http://schemas.microsoft.com/office/word/2010/wordprocessingInk" xmlns:wne="http://schemas.microsoft.com/office/word/2006/wordml" xmlns:wps="http://schemas.microsoft.com/office/word/2010/wordprocessingShape" mc:Ignorable="w14 w15 wp14">
+<w:document xmlns:o="urn:schemas-microsoft-com:office:office" xmlns:r="http://schemas.openxmlformats.org/officeDocument/2006/relationships" xmlns:v="urn:schemas-microsoft-com:vml" xmlns:w="http://schemas.openxmlformats.org/wordprocessingml/2006/main" xmlns:w10="urn:schemas-microsoft-com:office:word" xmlns:wp="http://schemas.openxmlformats.org/drawingml/2006/wordprocessingDrawing" xmlns:wps="http://schemas.microsoft.com/office/word/2010/wordprocessingShape" xmlns:wpg="http://schemas.microsoft.com/office/word/2010/wordprocessingGroup" xmlns:mc="http://schemas.openxmlformats.org/markup-compatibility/2006" xmlns:wp14="http://schemas.microsoft.com/office/word/2010/wordprocessingDrawing" xmlns:w14="http://schemas.microsoft.com/office/word/2010/wordml" mc:Ignorable="w14 wp14">
   <w:body>
     <w:p>
       <w:pPr>
+        <w:pStyle w:val="Normal"/>
         <w:jc w:val="both"/>
-      </w:pPr>
-      <w:r>
+        <w:rPr/>
+      </w:pPr>
+      <w:r>
+        <w:rPr/>
         <w:t>Temat: Projekt i implementacja jednostki zmiennoprzecinkowej</w:t>
       </w:r>
     </w:p>
     <w:tbl>
       <w:tblPr>
-        <w:tblW w:w="0" w:type="auto"/>
-        <w:tblCellSpacing w:w="15" w:type="dxa"/>
+        <w:tblW w:w="162" w:type="dxa"/>
+        <w:jc w:val="left"/>
+        <w:tblInd w:w="0" w:type="dxa"/>
+        <w:tblBorders/>
         <w:tblCellMar>
           <w:top w:w="15" w:type="dxa"/>
           <w:left w:w="15" w:type="dxa"/>
           <w:bottom w:w="15" w:type="dxa"/>
           <w:right w:w="15" w:type="dxa"/>
         </w:tblCellMar>
-        <w:tblLook w:val="04A0" w:firstRow="1" w:lastRow="0" w:firstColumn="1" w:lastColumn="0" w:noHBand="0" w:noVBand="1"/>
+        <w:tblLook w:val="04a0" w:noVBand="1" w:noHBand="0" w:lastColumn="0" w:firstColumn="1" w:lastRow="0" w:firstRow="1"/>
       </w:tblPr>
       <w:tblGrid>
         <w:gridCol w:w="81"/>
-        <w:gridCol w:w="81"/>
+        <w:gridCol w:w="80"/>
       </w:tblGrid>
       <w:tr>
         <w:trPr>
-          <w:tblCellSpacing w:w="15" w:type="dxa"/>
+          <w:trHeight w:val="23" w:hRule="exact"/>
         </w:trPr>
         <w:tc>
           <w:tcPr>
-            <w:tcW w:w="0" w:type="auto"/>
-            <w:hideMark/>
+            <w:tcW w:w="81" w:type="dxa"/>
+            <w:tcBorders/>
+            <w:shd w:fill="auto" w:val="clear"/>
           </w:tcPr>
           <w:p>
             <w:pPr>
-              <w:spacing w:after="0" w:line="240" w:lineRule="auto"/>
+              <w:pStyle w:val="Normal"/>
+              <w:spacing w:lineRule="auto" w:line="240" w:before="0" w:after="0"/>
               <w:jc w:val="both"/>
               <w:rPr>
-                <w:rFonts w:ascii="Times New Roman" w:eastAsia="Times New Roman" w:hAnsi="Times New Roman" w:cs="Times New Roman"/>
+                <w:rFonts w:ascii="Times New Roman" w:hAnsi="Times New Roman" w:eastAsia="Times New Roman" w:cs="Times New Roman"/>
                 <w:sz w:val="24"/>
                 <w:szCs w:val="24"/>
                 <w:lang w:eastAsia="pl-PL"/>
               </w:rPr>
             </w:pPr>
+            <w:r>
+              <w:rPr>
+                <w:rFonts w:eastAsia="Times New Roman" w:cs="Times New Roman" w:ascii="Times New Roman" w:hAnsi="Times New Roman"/>
+                <w:sz w:val="24"/>
+                <w:szCs w:val="24"/>
+                <w:lang w:eastAsia="pl-PL"/>
+              </w:rPr>
+            </w:r>
           </w:p>
         </w:tc>
         <w:tc>
           <w:tcPr>
-            <w:tcW w:w="0" w:type="auto"/>
-            <w:hideMark/>
+            <w:tcW w:w="80" w:type="dxa"/>
+            <w:tcBorders/>
+            <w:shd w:fill="auto" w:val="clear"/>
           </w:tcPr>
           <w:p>
             <w:pPr>
-              <w:spacing w:after="0" w:line="240" w:lineRule="auto"/>
+              <w:pStyle w:val="Normal"/>
+              <w:spacing w:lineRule="auto" w:line="240" w:before="0" w:after="0"/>
               <w:jc w:val="both"/>
               <w:rPr>
-                <w:rFonts w:ascii="Times New Roman" w:eastAsia="Times New Roman" w:hAnsi="Times New Roman" w:cs="Times New Roman"/>
+                <w:rFonts w:ascii="Times New Roman" w:hAnsi="Times New Roman" w:eastAsia="Times New Roman" w:cs="Times New Roman"/>
                 <w:sz w:val="20"/>
                 <w:szCs w:val="20"/>
                 <w:lang w:eastAsia="pl-PL"/>
               </w:rPr>
             </w:pPr>
+            <w:r>
+              <w:rPr>
+                <w:rFonts w:eastAsia="Times New Roman" w:cs="Times New Roman" w:ascii="Times New Roman" w:hAnsi="Times New Roman"/>
+                <w:sz w:val="20"/>
+                <w:szCs w:val="20"/>
+                <w:lang w:eastAsia="pl-PL"/>
+              </w:rPr>
+            </w:r>
           </w:p>
         </w:tc>
       </w:tr>
     </w:tbl>
     <w:p>
       <w:pPr>
-        <w:pStyle w:val="Akapitzlist"/>
+        <w:pStyle w:val="ListParagraph"/>
         <w:numPr>
           <w:ilvl w:val="0"/>
           <w:numId w:val="1"/>
         </w:numPr>
-        <w:spacing w:after="150" w:line="240" w:lineRule="auto"/>
+        <w:spacing w:lineRule="auto" w:line="240" w:before="0" w:after="150"/>
+        <w:contextualSpacing/>
         <w:jc w:val="both"/>
         <w:rPr>
           <w:rFonts w:eastAsia="Times New Roman" w:cs="Times New Roman"/>
           <w:b/>
+          <w:b/>
           <w:sz w:val="24"/>
           <w:szCs w:val="24"/>
           <w:lang w:eastAsia="pl-PL"/>
@@ -98,69 +125,13 @@
     </w:p>
     <w:p>
       <w:pPr>
-        <w:pStyle w:val="Akapitzlist"/>
-        <w:numPr>
-          <w:ilvl w:val="0"/>
-          <w:numId w:val="4"/>
-        </w:numPr>
-        <w:spacing w:after="150" w:line="240" w:lineRule="auto"/>
-        <w:jc w:val="both"/>
-        <w:rPr>
-          <w:rFonts w:eastAsia="Times New Roman" w:cs="Times New Roman"/>
-          <w:sz w:val="24"/>
-          <w:szCs w:val="24"/>
-          <w:lang w:eastAsia="pl-PL"/>
-        </w:rPr>
-      </w:pPr>
-      <w:r>
-        <w:rPr>
-          <w:rFonts w:eastAsia="Times New Roman" w:cs="Times New Roman"/>
-          <w:b/>
-          <w:bCs/>
-          <w:sz w:val="24"/>
-          <w:szCs w:val="24"/>
-          <w:lang w:eastAsia="pl-PL"/>
-        </w:rPr>
-        <w:t>Jednostka zmiennopozycyjna, jednostka zmiennoprzecinkowa, FPU</w:t>
-      </w:r>
-      <w:r>
-        <w:rPr>
-          <w:rFonts w:eastAsia="Times New Roman" w:cs="Times New Roman"/>
-          <w:sz w:val="24"/>
-          <w:szCs w:val="24"/>
-          <w:lang w:eastAsia="pl-PL"/>
-        </w:rPr>
-        <w:t xml:space="preserve"> (angielskie </w:t>
-      </w:r>
-      <w:r>
-        <w:rPr>
-          <w:rFonts w:eastAsia="Times New Roman" w:cs="Times New Roman"/>
-          <w:i/>
-          <w:iCs/>
-          <w:sz w:val="24"/>
-          <w:szCs w:val="24"/>
-          <w:lang w:eastAsia="pl-PL"/>
-        </w:rPr>
-        <w:t>Floating Point Unit</w:t>
-      </w:r>
-      <w:r>
-        <w:rPr>
-          <w:rFonts w:eastAsia="Times New Roman" w:cs="Times New Roman"/>
-          <w:sz w:val="24"/>
-          <w:szCs w:val="24"/>
-          <w:lang w:eastAsia="pl-PL"/>
-        </w:rPr>
-        <w:t>), blok funkcjonalny procesora, zaopatrzony we własne rejestry zmiennopozycyjne (zmiennoprzecinkowe), wykonujący działania w arytmetyce zmiennopozycyjnej. Jednostka zmiennopozycyjna występuje w większych procesorach 32-bitowych i 64-bitowych. Prostsze systemy mikroprocesorowe w celu wykonywania obliczeń zmiennopozycyjnych kooperują z układami współprocesorów arytmetycznych lub korzystają z ich emulatorów.</w:t>
-      </w:r>
-    </w:p>
-    <w:p>
-      <w:pPr>
-        <w:pStyle w:val="Akapitzlist"/>
+        <w:pStyle w:val="ListParagraph"/>
         <w:numPr>
           <w:ilvl w:val="0"/>
           <w:numId w:val="3"/>
         </w:numPr>
-        <w:spacing w:after="150" w:line="240" w:lineRule="auto"/>
+        <w:spacing w:lineRule="auto" w:line="240" w:before="0" w:after="150"/>
+        <w:contextualSpacing/>
         <w:jc w:val="both"/>
         <w:rPr>
           <w:rFonts w:eastAsia="Times New Roman" w:cs="Times New Roman"/>
@@ -172,13 +143,56 @@
       <w:r>
         <w:rPr>
           <w:rFonts w:eastAsia="Times New Roman" w:cs="Times New Roman"/>
+          <w:b/>
           <w:bCs/>
           <w:sz w:val="24"/>
           <w:szCs w:val="24"/>
           <w:lang w:eastAsia="pl-PL"/>
         </w:rPr>
-        <w:t xml:space="preserve">Ja to rozumiem tak jakoś taki np. float czy double, czyli ma ileś miejsc przeznaczone na wykładnik </w:t>
-      </w:r>
+        <w:t>Jednostka zmiennopozycyjna, jednostka zmiennoprzecinkowa, FPU</w:t>
+      </w:r>
+      <w:r>
+        <w:rPr>
+          <w:rFonts w:eastAsia="Times New Roman" w:cs="Times New Roman"/>
+          <w:sz w:val="24"/>
+          <w:szCs w:val="24"/>
+          <w:lang w:eastAsia="pl-PL"/>
+        </w:rPr>
+        <w:t xml:space="preserve"> (angielskie </w:t>
+      </w:r>
+      <w:r>
+        <w:rPr>
+          <w:rFonts w:eastAsia="Times New Roman" w:cs="Times New Roman"/>
+          <w:i/>
+          <w:iCs/>
+          <w:sz w:val="24"/>
+          <w:szCs w:val="24"/>
+          <w:lang w:eastAsia="pl-PL"/>
+        </w:rPr>
+        <w:t>Floating Point Unit</w:t>
+      </w:r>
+      <w:r>
+        <w:rPr>
+          <w:rFonts w:eastAsia="Times New Roman" w:cs="Times New Roman"/>
+          <w:sz w:val="24"/>
+          <w:szCs w:val="24"/>
+          <w:lang w:eastAsia="pl-PL"/>
+        </w:rPr>
+        <w:t>), blok funkcjonalny procesora, zaopatrzony we własne rejestry zmiennopozycyjne (zmiennoprzecinkowe), wykonujący działania w arytmetyce zmiennopozycyjnej. Jednostka zmiennopozycyjna występuje w większych procesorach 32-bitowych i 64-bitowych. Prostsze systemy mikroprocesorowe w celu wykonywania obliczeń zmiennopozycyjnych kooperują z układami współprocesorów arytmetycznych lub korzystają z ich emulatorów.</w:t>
+      </w:r>
+    </w:p>
+    <w:p>
+      <w:pPr>
+        <w:pStyle w:val="ListParagraph"/>
+        <w:numPr>
+          <w:ilvl w:val="0"/>
+          <w:numId w:val="2"/>
+        </w:numPr>
+        <w:spacing w:lineRule="auto" w:line="240" w:before="0" w:after="150"/>
+        <w:contextualSpacing/>
+        <w:jc w:val="both"/>
+        <w:rPr/>
+      </w:pPr>
       <w:r>
         <w:rPr>
           <w:rFonts w:eastAsia="Times New Roman" w:cs="Times New Roman"/>
@@ -187,21 +201,43 @@
           <w:szCs w:val="24"/>
           <w:lang w:eastAsia="pl-PL"/>
         </w:rPr>
-        <w:t>itp.</w:t>
+        <w:t xml:space="preserve">Ja to rozumiem tak </w:t>
+      </w:r>
+      <w:r>
+        <w:rPr>
+          <w:rFonts w:eastAsia="Times New Roman" w:cs="Times New Roman"/>
+          <w:bCs/>
+          <w:sz w:val="24"/>
+          <w:szCs w:val="24"/>
+          <w:lang w:eastAsia="pl-PL"/>
+        </w:rPr>
+        <w:t>że mamy sobie zaprojektowac co</w:t>
+      </w:r>
+      <w:r>
+        <w:rPr>
+          <w:rFonts w:eastAsia="Times New Roman" w:cs="Times New Roman"/>
+          <w:bCs/>
+          <w:sz w:val="24"/>
+          <w:szCs w:val="24"/>
+          <w:lang w:eastAsia="pl-PL"/>
+        </w:rPr>
+        <w:t>s co będzie wykonywac dzialania na tych floatach, doublach itp</w:t>
       </w:r>
     </w:p>
     <w:p>
       <w:pPr>
-        <w:pStyle w:val="Akapitzlist"/>
+        <w:pStyle w:val="ListParagraph"/>
         <w:numPr>
           <w:ilvl w:val="0"/>
-          <w:numId w:val="4"/>
+          <w:numId w:val="3"/>
         </w:numPr>
-        <w:spacing w:after="150" w:line="240" w:lineRule="auto"/>
-        <w:rPr>
-          <w:rStyle w:val="postbody"/>
+        <w:spacing w:lineRule="auto" w:line="240" w:before="0" w:after="150"/>
+        <w:contextualSpacing/>
+        <w:rPr>
+          <w:rStyle w:val="Postbody"/>
           <w:rFonts w:eastAsia="Times New Roman" w:cs="Times New Roman"/>
           <w:b/>
+          <w:b/>
           <w:sz w:val="24"/>
           <w:szCs w:val="24"/>
           <w:lang w:eastAsia="pl-PL"/>
@@ -215,8 +251,79 @@
           <w:szCs w:val="24"/>
           <w:lang w:eastAsia="pl-PL"/>
         </w:rPr>
-        <w:t>FPGA</w:t>
-      </w:r>
+        <w:t xml:space="preserve">FPGA - </w:t>
+      </w:r>
+      <w:r>
+        <w:rPr>
+          <w:rStyle w:val="Postbody"/>
+          <w:sz w:val="24"/>
+        </w:rPr>
+        <w:t xml:space="preserve">Field Programmable Gate Arrays </w:t>
+      </w:r>
+      <w:r>
+        <w:rPr>
+          <w:sz w:val="24"/>
+        </w:rPr>
+        <w:br/>
+      </w:r>
+      <w:r>
+        <w:rPr>
+          <w:rStyle w:val="Postbody"/>
+          <w:sz w:val="24"/>
+        </w:rPr>
+        <w:t xml:space="preserve">Po polsku programowalne matryce bramkowe. </w:t>
+      </w:r>
+      <w:r>
+        <w:rPr>
+          <w:sz w:val="24"/>
+        </w:rPr>
+        <w:br/>
+      </w:r>
+      <w:r>
+        <w:rPr>
+          <w:rStyle w:val="Postbody"/>
+          <w:sz w:val="24"/>
+        </w:rPr>
+        <w:t xml:space="preserve">Programowalne wiec role jaka pelni uklad sie "programuje" </w:t>
+      </w:r>
+      <w:r>
+        <w:rPr>
+          <w:sz w:val="24"/>
+        </w:rPr>
+        <w:br/>
+      </w:r>
+      <w:r>
+        <w:rPr>
+          <w:rStyle w:val="Postbody"/>
+          <w:sz w:val="24"/>
+        </w:rPr>
+        <w:t xml:space="preserve">Matryce bo pewne bloki funkcjonalne sa juz zdefiniowane. </w:t>
+      </w:r>
+      <w:r>
+        <w:rPr>
+          <w:sz w:val="24"/>
+        </w:rPr>
+        <w:br/>
+      </w:r>
+      <w:r>
+        <w:rPr>
+          <w:rStyle w:val="Postbody"/>
+          <w:sz w:val="24"/>
+        </w:rPr>
+        <w:t>Bramkowe bo spelniaja funkcje logiczne.</w:t>
+      </w:r>
+    </w:p>
+    <w:p>
+      <w:pPr>
+        <w:pStyle w:val="ListParagraph"/>
+        <w:numPr>
+          <w:ilvl w:val="0"/>
+          <w:numId w:val="3"/>
+        </w:numPr>
+        <w:spacing w:lineRule="auto" w:line="240" w:before="0" w:after="150"/>
+        <w:contextualSpacing/>
+        <w:rPr/>
+      </w:pPr>
       <w:r>
         <w:rPr>
           <w:rFonts w:eastAsia="Times New Roman" w:cs="Times New Roman"/>
@@ -225,8 +332,29 @@
           <w:szCs w:val="24"/>
           <w:lang w:eastAsia="pl-PL"/>
         </w:rPr>
-        <w:t xml:space="preserve"> </w:t>
-      </w:r>
+        <w:t xml:space="preserve">VHDL -  </w:t>
+      </w:r>
+      <w:r>
+        <w:rPr>
+          <w:rFonts w:eastAsia="Times New Roman" w:cs="Times New Roman"/>
+          <w:sz w:val="24"/>
+          <w:szCs w:val="24"/>
+          <w:lang w:eastAsia="pl-PL"/>
+        </w:rPr>
+        <w:t>język służący do opisu i projektowania układów cyfrowych</w:t>
+      </w:r>
+    </w:p>
+    <w:p>
+      <w:pPr>
+        <w:pStyle w:val="ListParagraph"/>
+        <w:numPr>
+          <w:ilvl w:val="0"/>
+          <w:numId w:val="0"/>
+        </w:numPr>
+        <w:spacing w:lineRule="auto" w:line="240" w:before="0" w:after="150"/>
+        <w:contextualSpacing/>
+        <w:rPr/>
+      </w:pPr>
       <w:r>
         <w:rPr>
           <w:rFonts w:eastAsia="Times New Roman" w:cs="Times New Roman"/>
@@ -235,79 +363,27 @@
           <w:szCs w:val="24"/>
           <w:lang w:eastAsia="pl-PL"/>
         </w:rPr>
-        <w:t xml:space="preserve">- </w:t>
-      </w:r>
-      <w:r>
-        <w:rPr>
-          <w:rStyle w:val="postbody"/>
-          <w:sz w:val="24"/>
-        </w:rPr>
-        <w:t xml:space="preserve">Field Programmable Gate Arrays </w:t>
-      </w:r>
-      <w:r>
-        <w:rPr>
-          <w:sz w:val="24"/>
-        </w:rPr>
-        <w:br/>
-      </w:r>
-      <w:r>
-        <w:rPr>
-          <w:rStyle w:val="postbody"/>
-          <w:sz w:val="24"/>
-        </w:rPr>
-        <w:t xml:space="preserve">Po polsku programowalne matryce bramkowe. </w:t>
-      </w:r>
-      <w:r>
-        <w:rPr>
-          <w:sz w:val="24"/>
-        </w:rPr>
-        <w:br/>
-      </w:r>
-      <w:r>
-        <w:rPr>
-          <w:rStyle w:val="postbody"/>
-          <w:sz w:val="24"/>
-        </w:rPr>
-        <w:t xml:space="preserve">Programowalne wiec role jaka pelni uklad sie "programuje" </w:t>
-      </w:r>
-      <w:r>
-        <w:rPr>
-          <w:sz w:val="24"/>
-        </w:rPr>
-        <w:br/>
-      </w:r>
-      <w:r>
-        <w:rPr>
-          <w:rStyle w:val="postbody"/>
-          <w:sz w:val="24"/>
-        </w:rPr>
-        <w:t xml:space="preserve">Matryce bo pewne bloki funkcjonalne sa juz zdefiniowane. </w:t>
-      </w:r>
-      <w:r>
-        <w:rPr>
-          <w:sz w:val="24"/>
-        </w:rPr>
-        <w:br/>
-      </w:r>
-      <w:r>
-        <w:rPr>
-          <w:rStyle w:val="postbody"/>
-          <w:sz w:val="24"/>
-        </w:rPr>
-        <w:t>Bramkowe bo spelniaja funkcje logiczne.</w:t>
+        <w:t xml:space="preserve">* </w:t>
+      </w:r>
+      <w:r>
+        <w:rPr>
+          <w:rFonts w:eastAsia="Times New Roman" w:cs="Times New Roman"/>
+          <w:b w:val="false"/>
+          <w:bCs w:val="false"/>
+          <w:sz w:val="24"/>
+          <w:szCs w:val="24"/>
+          <w:lang w:eastAsia="pl-PL"/>
+        </w:rPr>
+        <w:t>dowiedzieć się czy trzeba tego uzywać</w:t>
       </w:r>
     </w:p>
     <w:p>
       <w:pPr>
-        <w:pStyle w:val="Akapitzlist"/>
-        <w:numPr>
-          <w:ilvl w:val="0"/>
-          <w:numId w:val="4"/>
-        </w:numPr>
-        <w:spacing w:after="150" w:line="240" w:lineRule="auto"/>
+        <w:pStyle w:val="Normal"/>
+        <w:spacing w:lineRule="auto" w:line="240" w:before="0" w:after="150"/>
+        <w:jc w:val="both"/>
         <w:rPr>
           <w:rFonts w:eastAsia="Times New Roman" w:cs="Times New Roman"/>
-          <w:b/>
           <w:sz w:val="24"/>
           <w:szCs w:val="24"/>
           <w:lang w:eastAsia="pl-PL"/>
@@ -316,45 +392,21 @@
       <w:r>
         <w:rPr>
           <w:rFonts w:eastAsia="Times New Roman" w:cs="Times New Roman"/>
-          <w:b/>
           <w:sz w:val="24"/>
           <w:szCs w:val="24"/>
           <w:lang w:eastAsia="pl-PL"/>
         </w:rPr>
-        <w:t xml:space="preserve">VHDL -  </w:t>
-      </w:r>
-      <w:r>
-        <w:rPr>
-          <w:rFonts w:eastAsia="Times New Roman" w:cs="Times New Roman"/>
-          <w:sz w:val="24"/>
-          <w:szCs w:val="24"/>
-          <w:lang w:eastAsia="pl-PL"/>
-        </w:rPr>
-        <w:t>język służący do opisu i projektowania układów cyfrowych</w:t>
-      </w:r>
-      <w:bookmarkStart w:id="0" w:name="_GoBack"/>
-      <w:bookmarkEnd w:id="0"/>
+      </w:r>
     </w:p>
     <w:p>
       <w:pPr>
-        <w:spacing w:after="150" w:line="240" w:lineRule="auto"/>
-        <w:jc w:val="both"/>
-        <w:rPr>
-          <w:rFonts w:eastAsia="Times New Roman" w:cs="Times New Roman"/>
-          <w:sz w:val="24"/>
-          <w:szCs w:val="24"/>
-          <w:lang w:eastAsia="pl-PL"/>
-        </w:rPr>
-      </w:pPr>
-    </w:p>
-    <w:p>
-      <w:pPr>
-        <w:pStyle w:val="Akapitzlist"/>
+        <w:pStyle w:val="ListParagraph"/>
         <w:numPr>
           <w:ilvl w:val="0"/>
           <w:numId w:val="1"/>
         </w:numPr>
         <w:jc w:val="both"/>
+        <w:rPr/>
       </w:pPr>
       <w:r>
         <w:rPr>
@@ -365,193 +417,92 @@
     </w:p>
     <w:p>
       <w:pPr>
-        <w:pStyle w:val="Akapitzlist"/>
+        <w:pStyle w:val="ListParagraph"/>
         <w:numPr>
           <w:ilvl w:val="0"/>
-          <w:numId w:val="3"/>
+          <w:numId w:val="2"/>
         </w:numPr>
         <w:jc w:val="both"/>
-      </w:pPr>
-      <w:r>
-        <w:t xml:space="preserve">Wydaje mi się ze musimy sensownie dobrać </w:t>
-      </w:r>
-      <w:r>
-        <w:t>ile bitów na którą część tej jednostki przeznaczamy</w:t>
+        <w:rPr/>
+      </w:pPr>
+      <w:r>
+        <w:rPr/>
+        <w:t>Znaleźć jakieś materiały, jak takie rzeczy się robi</w:t>
       </w:r>
     </w:p>
     <w:p>
       <w:pPr>
-        <w:pStyle w:val="Akapitzlist"/>
+        <w:pStyle w:val="ListParagraph"/>
         <w:numPr>
           <w:ilvl w:val="0"/>
-          <w:numId w:val="3"/>
+          <w:numId w:val="2"/>
         </w:numPr>
         <w:jc w:val="both"/>
-      </w:pPr>
-      <w:r>
-        <w:t>Znaleźć jakieś materiały, jak takie rzeczy się robi</w:t>
+        <w:rPr/>
+      </w:pPr>
+      <w:r>
+        <w:rPr/>
+        <w:t>Zrobić dla tego działania arytmetyczne (mam na myśli ogarnąć algorytmy na to)</w:t>
       </w:r>
     </w:p>
     <w:p>
       <w:pPr>
-        <w:pStyle w:val="Akapitzlist"/>
+        <w:pStyle w:val="ListParagraph"/>
         <w:numPr>
           <w:ilvl w:val="0"/>
-          <w:numId w:val="3"/>
+          <w:numId w:val="2"/>
         </w:numPr>
         <w:jc w:val="both"/>
-      </w:pPr>
-      <w:r>
-        <w:t>Zrobić dla tego działania arytmetyczne</w:t>
-      </w:r>
-      <w:r>
-        <w:t xml:space="preserve"> (mam na myśli ogarnąć algorytmy na to)</w:t>
+        <w:rPr/>
+      </w:pPr>
+      <w:r>
+        <w:rPr/>
+        <w:t>Zrobić konwersje</w:t>
       </w:r>
     </w:p>
     <w:p>
       <w:pPr>
-        <w:pStyle w:val="Akapitzlist"/>
+        <w:pStyle w:val="ListParagraph"/>
+        <w:jc w:val="both"/>
+        <w:rPr/>
+      </w:pPr>
+      <w:r>
+        <w:rPr/>
+      </w:r>
+    </w:p>
+    <w:p>
+      <w:pPr>
+        <w:pStyle w:val="ListParagraph"/>
         <w:numPr>
           <w:ilvl w:val="0"/>
-          <w:numId w:val="3"/>
+          <w:numId w:val="0"/>
         </w:numPr>
+        <w:spacing w:before="0" w:after="160"/>
+        <w:contextualSpacing/>
         <w:jc w:val="both"/>
-      </w:pPr>
-      <w:r>
-        <w:t>Zrobić konwersje</w:t>
+        <w:rPr/>
+      </w:pPr>
+      <w:r>
+        <w:rPr/>
       </w:r>
     </w:p>
     <w:sectPr>
+      <w:type w:val="nextPage"/>
       <w:pgSz w:w="11906" w:h="16838"/>
-      <w:pgMar w:top="1417" w:right="1417" w:bottom="1417" w:left="1417" w:header="708" w:footer="708" w:gutter="0"/>
-      <w:cols w:space="708"/>
-      <w:docGrid w:linePitch="360"/>
+      <w:pgMar w:left="1417" w:right="1417" w:header="0" w:top="1417" w:footer="0" w:bottom="1417" w:gutter="0"/>
+      <w:pgNumType w:fmt="decimal"/>
+      <w:formProt w:val="false"/>
+      <w:textDirection w:val="lrTb"/>
+      <w:docGrid w:type="default" w:linePitch="360" w:charSpace="4294965247"/>
     </w:sectPr>
   </w:body>
 </w:document>
 </file>
 
 <file path=word/numbering.xml><?xml version="1.0" encoding="utf-8"?>
-<w:numbering xmlns:wpc="http://schemas.microsoft.com/office/word/2010/wordprocessingCanvas" xmlns:mc="http://schemas.openxmlformats.org/markup-compatibility/2006" xmlns:o="urn:schemas-microsoft-com:office:office" xmlns:r="http://schemas.openxmlformats.org/officeDocument/2006/relationships" xmlns:m="http://schemas.openxmlformats.org/officeDocument/2006/math" xmlns:v="urn:schemas-microsoft-com:vml" xmlns:wp14="http://schemas.microsoft.com/office/word/2010/wordprocessingDrawing" xmlns:wp="http://schemas.openxmlformats.org/drawingml/2006/wordprocessingDrawing" xmlns:w10="urn:schemas-microsoft-com:office:word" xmlns:w="http://schemas.openxmlformats.org/wordprocessingml/2006/main" xmlns:w14="http://schemas.microsoft.com/office/word/2010/wordml" xmlns:w15="http://schemas.microsoft.com/office/word/2012/wordml" xmlns:wpg="http://schemas.microsoft.com/office/word/2010/wordprocessingGroup" xmlns:wpi="http://schemas.microsoft.com/office/word/2010/wordprocessingInk" xmlns:wne="http://schemas.microsoft.com/office/word/2006/wordml" xmlns:wps="http://schemas.microsoft.com/office/word/2010/wordprocessingShape" mc:Ignorable="w14 w15 wp14">
-  <w:abstractNum w:abstractNumId="0" w15:restartNumberingAfterBreak="0">
-    <w:nsid w:val="337C6167"/>
-    <w:multiLevelType w:val="hybridMultilevel"/>
-    <w:tmpl w:val="592A25DA"/>
-    <w:lvl w:ilvl="0" w:tplc="EC7CE096">
-      <w:start w:val="1"/>
-      <w:numFmt w:val="bullet"/>
-      <w:lvlText w:val=""/>
-      <w:lvlJc w:val="left"/>
-      <w:pPr>
-        <w:ind w:left="1080" w:hanging="360"/>
-      </w:pPr>
-      <w:rPr>
-        <w:rFonts w:ascii="Symbol" w:eastAsia="Times New Roman" w:hAnsi="Symbol" w:cs="Times New Roman" w:hint="default"/>
-        <w:b/>
-      </w:rPr>
-    </w:lvl>
-    <w:lvl w:ilvl="1" w:tplc="04150003" w:tentative="1">
-      <w:start w:val="1"/>
-      <w:numFmt w:val="bullet"/>
-      <w:lvlText w:val="o"/>
-      <w:lvlJc w:val="left"/>
-      <w:pPr>
-        <w:ind w:left="1800" w:hanging="360"/>
-      </w:pPr>
-      <w:rPr>
-        <w:rFonts w:ascii="Courier New" w:hAnsi="Courier New" w:cs="Courier New" w:hint="default"/>
-      </w:rPr>
-    </w:lvl>
-    <w:lvl w:ilvl="2" w:tplc="04150005" w:tentative="1">
-      <w:start w:val="1"/>
-      <w:numFmt w:val="bullet"/>
-      <w:lvlText w:val=""/>
-      <w:lvlJc w:val="left"/>
-      <w:pPr>
-        <w:ind w:left="2520" w:hanging="360"/>
-      </w:pPr>
-      <w:rPr>
-        <w:rFonts w:ascii="Wingdings" w:hAnsi="Wingdings" w:hint="default"/>
-      </w:rPr>
-    </w:lvl>
-    <w:lvl w:ilvl="3" w:tplc="04150001" w:tentative="1">
-      <w:start w:val="1"/>
-      <w:numFmt w:val="bullet"/>
-      <w:lvlText w:val=""/>
-      <w:lvlJc w:val="left"/>
-      <w:pPr>
-        <w:ind w:left="3240" w:hanging="360"/>
-      </w:pPr>
-      <w:rPr>
-        <w:rFonts w:ascii="Symbol" w:hAnsi="Symbol" w:hint="default"/>
-      </w:rPr>
-    </w:lvl>
-    <w:lvl w:ilvl="4" w:tplc="04150003" w:tentative="1">
-      <w:start w:val="1"/>
-      <w:numFmt w:val="bullet"/>
-      <w:lvlText w:val="o"/>
-      <w:lvlJc w:val="left"/>
-      <w:pPr>
-        <w:ind w:left="3960" w:hanging="360"/>
-      </w:pPr>
-      <w:rPr>
-        <w:rFonts w:ascii="Courier New" w:hAnsi="Courier New" w:cs="Courier New" w:hint="default"/>
-      </w:rPr>
-    </w:lvl>
-    <w:lvl w:ilvl="5" w:tplc="04150005" w:tentative="1">
-      <w:start w:val="1"/>
-      <w:numFmt w:val="bullet"/>
-      <w:lvlText w:val=""/>
-      <w:lvlJc w:val="left"/>
-      <w:pPr>
-        <w:ind w:left="4680" w:hanging="360"/>
-      </w:pPr>
-      <w:rPr>
-        <w:rFonts w:ascii="Wingdings" w:hAnsi="Wingdings" w:hint="default"/>
-      </w:rPr>
-    </w:lvl>
-    <w:lvl w:ilvl="6" w:tplc="04150001" w:tentative="1">
-      <w:start w:val="1"/>
-      <w:numFmt w:val="bullet"/>
-      <w:lvlText w:val=""/>
-      <w:lvlJc w:val="left"/>
-      <w:pPr>
-        <w:ind w:left="5400" w:hanging="360"/>
-      </w:pPr>
-      <w:rPr>
-        <w:rFonts w:ascii="Symbol" w:hAnsi="Symbol" w:hint="default"/>
-      </w:rPr>
-    </w:lvl>
-    <w:lvl w:ilvl="7" w:tplc="04150003" w:tentative="1">
-      <w:start w:val="1"/>
-      <w:numFmt w:val="bullet"/>
-      <w:lvlText w:val="o"/>
-      <w:lvlJc w:val="left"/>
-      <w:pPr>
-        <w:ind w:left="6120" w:hanging="360"/>
-      </w:pPr>
-      <w:rPr>
-        <w:rFonts w:ascii="Courier New" w:hAnsi="Courier New" w:cs="Courier New" w:hint="default"/>
-      </w:rPr>
-    </w:lvl>
-    <w:lvl w:ilvl="8" w:tplc="04150005" w:tentative="1">
-      <w:start w:val="1"/>
-      <w:numFmt w:val="bullet"/>
-      <w:lvlText w:val=""/>
-      <w:lvlJc w:val="left"/>
-      <w:pPr>
-        <w:ind w:left="6840" w:hanging="360"/>
-      </w:pPr>
-      <w:rPr>
-        <w:rFonts w:ascii="Wingdings" w:hAnsi="Wingdings" w:hint="default"/>
-      </w:rPr>
-    </w:lvl>
-  </w:abstractNum>
-  <w:abstractNum w:abstractNumId="1" w15:restartNumberingAfterBreak="0">
-    <w:nsid w:val="3B8066EE"/>
-    <w:multiLevelType w:val="hybridMultilevel"/>
-    <w:tmpl w:val="2C5E9F46"/>
-    <w:lvl w:ilvl="0" w:tplc="05C4888E">
+<w:numbering xmlns:w="http://schemas.openxmlformats.org/wordprocessingml/2006/main" xmlns:o="urn:schemas-microsoft-com:office:office" xmlns:r="http://schemas.openxmlformats.org/officeDocument/2006/relationships" xmlns:v="urn:schemas-microsoft-com:vml">
+  <w:abstractNum w:abstractNumId="1">
+    <w:lvl w:ilvl="0">
       <w:start w:val="1"/>
       <w:numFmt w:val="decimal"/>
       <w:lvlText w:val="%1)"/>
@@ -560,11 +511,11 @@
         <w:ind w:left="720" w:hanging="360"/>
       </w:pPr>
       <w:rPr>
-        <w:rFonts w:hint="default"/>
+        <w:sz w:val="24"/>
         <w:b/>
       </w:rPr>
     </w:lvl>
-    <w:lvl w:ilvl="1" w:tplc="04150019" w:tentative="1">
+    <w:lvl w:ilvl="1">
       <w:start w:val="1"/>
       <w:numFmt w:val="lowerLetter"/>
       <w:lvlText w:val="%2."/>
@@ -573,7 +524,7 @@
         <w:ind w:left="1440" w:hanging="360"/>
       </w:pPr>
     </w:lvl>
-    <w:lvl w:ilvl="2" w:tplc="0415001B" w:tentative="1">
+    <w:lvl w:ilvl="2">
       <w:start w:val="1"/>
       <w:numFmt w:val="lowerRoman"/>
       <w:lvlText w:val="%3."/>
@@ -582,7 +533,7 @@
         <w:ind w:left="2160" w:hanging="180"/>
       </w:pPr>
     </w:lvl>
-    <w:lvl w:ilvl="3" w:tplc="0415000F" w:tentative="1">
+    <w:lvl w:ilvl="3">
       <w:start w:val="1"/>
       <w:numFmt w:val="decimal"/>
       <w:lvlText w:val="%4."/>
@@ -591,7 +542,7 @@
         <w:ind w:left="2880" w:hanging="360"/>
       </w:pPr>
     </w:lvl>
-    <w:lvl w:ilvl="4" w:tplc="04150019" w:tentative="1">
+    <w:lvl w:ilvl="4">
       <w:start w:val="1"/>
       <w:numFmt w:val="lowerLetter"/>
       <w:lvlText w:val="%5."/>
@@ -600,7 +551,7 @@
         <w:ind w:left="3600" w:hanging="360"/>
       </w:pPr>
     </w:lvl>
-    <w:lvl w:ilvl="5" w:tplc="0415001B" w:tentative="1">
+    <w:lvl w:ilvl="5">
       <w:start w:val="1"/>
       <w:numFmt w:val="lowerRoman"/>
       <w:lvlText w:val="%6."/>
@@ -609,7 +560,7 @@
         <w:ind w:left="4320" w:hanging="180"/>
       </w:pPr>
     </w:lvl>
-    <w:lvl w:ilvl="6" w:tplc="0415000F" w:tentative="1">
+    <w:lvl w:ilvl="6">
       <w:start w:val="1"/>
       <w:numFmt w:val="decimal"/>
       <w:lvlText w:val="%7."/>
@@ -618,7 +569,7 @@
         <w:ind w:left="5040" w:hanging="360"/>
       </w:pPr>
     </w:lvl>
-    <w:lvl w:ilvl="7" w:tplc="04150019" w:tentative="1">
+    <w:lvl w:ilvl="7">
       <w:start w:val="1"/>
       <w:numFmt w:val="lowerLetter"/>
       <w:lvlText w:val="%8."/>
@@ -627,7 +578,7 @@
         <w:ind w:left="5760" w:hanging="360"/>
       </w:pPr>
     </w:lvl>
-    <w:lvl w:ilvl="8" w:tplc="0415001B" w:tentative="1">
+    <w:lvl w:ilvl="8">
       <w:start w:val="1"/>
       <w:numFmt w:val="lowerRoman"/>
       <w:lvlText w:val="%9."/>
@@ -637,11 +588,8 @@
       </w:pPr>
     </w:lvl>
   </w:abstractNum>
-  <w:abstractNum w:abstractNumId="2" w15:restartNumberingAfterBreak="0">
-    <w:nsid w:val="53BC2D39"/>
-    <w:multiLevelType w:val="hybridMultilevel"/>
-    <w:tmpl w:val="2B76B1C6"/>
-    <w:lvl w:ilvl="0" w:tplc="51A469F4">
+  <w:abstractNum w:abstractNumId="2">
+    <w:lvl w:ilvl="0">
       <w:start w:val="1"/>
       <w:numFmt w:val="bullet"/>
       <w:lvlText w:val=""/>
@@ -650,11 +598,13 @@
         <w:ind w:left="1440" w:hanging="360"/>
       </w:pPr>
       <w:rPr>
-        <w:rFonts w:ascii="Symbol" w:eastAsia="Times New Roman" w:hAnsi="Symbol" w:cs="Times New Roman" w:hint="default"/>
+        <w:rFonts w:ascii="Symbol" w:hAnsi="Symbol" w:cs="Symbol" w:hint="default"/>
+        <w:sz w:val="24"/>
         <w:b/>
-      </w:rPr>
-    </w:lvl>
-    <w:lvl w:ilvl="1" w:tplc="04150003" w:tentative="1">
+        <w:rFonts w:cs="Times New Roman"/>
+      </w:rPr>
+    </w:lvl>
+    <w:lvl w:ilvl="1">
       <w:start w:val="1"/>
       <w:numFmt w:val="bullet"/>
       <w:lvlText w:val="o"/>
@@ -664,9 +614,10 @@
       </w:pPr>
       <w:rPr>
         <w:rFonts w:ascii="Courier New" w:hAnsi="Courier New" w:cs="Courier New" w:hint="default"/>
-      </w:rPr>
-    </w:lvl>
-    <w:lvl w:ilvl="2" w:tplc="04150005" w:tentative="1">
+        <w:rFonts w:cs="Courier New"/>
+      </w:rPr>
+    </w:lvl>
+    <w:lvl w:ilvl="2">
       <w:start w:val="1"/>
       <w:numFmt w:val="bullet"/>
       <w:lvlText w:val=""/>
@@ -675,10 +626,10 @@
         <w:ind w:left="2880" w:hanging="360"/>
       </w:pPr>
       <w:rPr>
-        <w:rFonts w:ascii="Wingdings" w:hAnsi="Wingdings" w:hint="default"/>
-      </w:rPr>
-    </w:lvl>
-    <w:lvl w:ilvl="3" w:tplc="04150001" w:tentative="1">
+        <w:rFonts w:ascii="Wingdings" w:hAnsi="Wingdings" w:cs="Wingdings" w:hint="default"/>
+      </w:rPr>
+    </w:lvl>
+    <w:lvl w:ilvl="3">
       <w:start w:val="1"/>
       <w:numFmt w:val="bullet"/>
       <w:lvlText w:val=""/>
@@ -687,10 +638,10 @@
         <w:ind w:left="3600" w:hanging="360"/>
       </w:pPr>
       <w:rPr>
-        <w:rFonts w:ascii="Symbol" w:hAnsi="Symbol" w:hint="default"/>
-      </w:rPr>
-    </w:lvl>
-    <w:lvl w:ilvl="4" w:tplc="04150003" w:tentative="1">
+        <w:rFonts w:ascii="Symbol" w:hAnsi="Symbol" w:cs="Symbol" w:hint="default"/>
+      </w:rPr>
+    </w:lvl>
+    <w:lvl w:ilvl="4">
       <w:start w:val="1"/>
       <w:numFmt w:val="bullet"/>
       <w:lvlText w:val="o"/>
@@ -700,9 +651,10 @@
       </w:pPr>
       <w:rPr>
         <w:rFonts w:ascii="Courier New" w:hAnsi="Courier New" w:cs="Courier New" w:hint="default"/>
-      </w:rPr>
-    </w:lvl>
-    <w:lvl w:ilvl="5" w:tplc="04150005" w:tentative="1">
+        <w:rFonts w:cs="Courier New"/>
+      </w:rPr>
+    </w:lvl>
+    <w:lvl w:ilvl="5">
       <w:start w:val="1"/>
       <w:numFmt w:val="bullet"/>
       <w:lvlText w:val=""/>
@@ -711,10 +663,10 @@
         <w:ind w:left="5040" w:hanging="360"/>
       </w:pPr>
       <w:rPr>
-        <w:rFonts w:ascii="Wingdings" w:hAnsi="Wingdings" w:hint="default"/>
-      </w:rPr>
-    </w:lvl>
-    <w:lvl w:ilvl="6" w:tplc="04150001" w:tentative="1">
+        <w:rFonts w:ascii="Wingdings" w:hAnsi="Wingdings" w:cs="Wingdings" w:hint="default"/>
+      </w:rPr>
+    </w:lvl>
+    <w:lvl w:ilvl="6">
       <w:start w:val="1"/>
       <w:numFmt w:val="bullet"/>
       <w:lvlText w:val=""/>
@@ -723,10 +675,10 @@
         <w:ind w:left="5760" w:hanging="360"/>
       </w:pPr>
       <w:rPr>
-        <w:rFonts w:ascii="Symbol" w:hAnsi="Symbol" w:hint="default"/>
-      </w:rPr>
-    </w:lvl>
-    <w:lvl w:ilvl="7" w:tplc="04150003" w:tentative="1">
+        <w:rFonts w:ascii="Symbol" w:hAnsi="Symbol" w:cs="Symbol" w:hint="default"/>
+      </w:rPr>
+    </w:lvl>
+    <w:lvl w:ilvl="7">
       <w:start w:val="1"/>
       <w:numFmt w:val="bullet"/>
       <w:lvlText w:val="o"/>
@@ -736,9 +688,10 @@
       </w:pPr>
       <w:rPr>
         <w:rFonts w:ascii="Courier New" w:hAnsi="Courier New" w:cs="Courier New" w:hint="default"/>
-      </w:rPr>
-    </w:lvl>
-    <w:lvl w:ilvl="8" w:tplc="04150005" w:tentative="1">
+        <w:rFonts w:cs="Courier New"/>
+      </w:rPr>
+    </w:lvl>
+    <w:lvl w:ilvl="8">
       <w:start w:val="1"/>
       <w:numFmt w:val="bullet"/>
       <w:lvlText w:val=""/>
@@ -747,15 +700,12 @@
         <w:ind w:left="7200" w:hanging="360"/>
       </w:pPr>
       <w:rPr>
-        <w:rFonts w:ascii="Wingdings" w:hAnsi="Wingdings" w:hint="default"/>
+        <w:rFonts w:ascii="Wingdings" w:hAnsi="Wingdings" w:cs="Wingdings" w:hint="default"/>
       </w:rPr>
     </w:lvl>
   </w:abstractNum>
-  <w:abstractNum w:abstractNumId="3" w15:restartNumberingAfterBreak="0">
-    <w:nsid w:val="54644E67"/>
-    <w:multiLevelType w:val="hybridMultilevel"/>
-    <w:tmpl w:val="FA3C8D26"/>
-    <w:lvl w:ilvl="0" w:tplc="04150009">
+  <w:abstractNum w:abstractNumId="3">
+    <w:lvl w:ilvl="0">
       <w:start w:val="1"/>
       <w:numFmt w:val="bullet"/>
       <w:lvlText w:val=""/>
@@ -764,10 +714,10 @@
         <w:ind w:left="1440" w:hanging="360"/>
       </w:pPr>
       <w:rPr>
-        <w:rFonts w:ascii="Wingdings" w:hAnsi="Wingdings" w:hint="default"/>
-      </w:rPr>
-    </w:lvl>
-    <w:lvl w:ilvl="1" w:tplc="04150003" w:tentative="1">
+        <w:rFonts w:ascii="Wingdings" w:hAnsi="Wingdings" w:cs="Wingdings" w:hint="default"/>
+      </w:rPr>
+    </w:lvl>
+    <w:lvl w:ilvl="1">
       <w:start w:val="1"/>
       <w:numFmt w:val="bullet"/>
       <w:lvlText w:val="o"/>
@@ -777,9 +727,10 @@
       </w:pPr>
       <w:rPr>
         <w:rFonts w:ascii="Courier New" w:hAnsi="Courier New" w:cs="Courier New" w:hint="default"/>
-      </w:rPr>
-    </w:lvl>
-    <w:lvl w:ilvl="2" w:tplc="04150005" w:tentative="1">
+        <w:rFonts w:cs="Courier New"/>
+      </w:rPr>
+    </w:lvl>
+    <w:lvl w:ilvl="2">
       <w:start w:val="1"/>
       <w:numFmt w:val="bullet"/>
       <w:lvlText w:val=""/>
@@ -788,10 +739,10 @@
         <w:ind w:left="2880" w:hanging="360"/>
       </w:pPr>
       <w:rPr>
-        <w:rFonts w:ascii="Wingdings" w:hAnsi="Wingdings" w:hint="default"/>
-      </w:rPr>
-    </w:lvl>
-    <w:lvl w:ilvl="3" w:tplc="04150001" w:tentative="1">
+        <w:rFonts w:ascii="Wingdings" w:hAnsi="Wingdings" w:cs="Wingdings" w:hint="default"/>
+      </w:rPr>
+    </w:lvl>
+    <w:lvl w:ilvl="3">
       <w:start w:val="1"/>
       <w:numFmt w:val="bullet"/>
       <w:lvlText w:val=""/>
@@ -800,10 +751,10 @@
         <w:ind w:left="3600" w:hanging="360"/>
       </w:pPr>
       <w:rPr>
-        <w:rFonts w:ascii="Symbol" w:hAnsi="Symbol" w:hint="default"/>
-      </w:rPr>
-    </w:lvl>
-    <w:lvl w:ilvl="4" w:tplc="04150003" w:tentative="1">
+        <w:rFonts w:ascii="Symbol" w:hAnsi="Symbol" w:cs="Symbol" w:hint="default"/>
+      </w:rPr>
+    </w:lvl>
+    <w:lvl w:ilvl="4">
       <w:start w:val="1"/>
       <w:numFmt w:val="bullet"/>
       <w:lvlText w:val="o"/>
@@ -813,9 +764,10 @@
       </w:pPr>
       <w:rPr>
         <w:rFonts w:ascii="Courier New" w:hAnsi="Courier New" w:cs="Courier New" w:hint="default"/>
-      </w:rPr>
-    </w:lvl>
-    <w:lvl w:ilvl="5" w:tplc="04150005" w:tentative="1">
+        <w:rFonts w:cs="Courier New"/>
+      </w:rPr>
+    </w:lvl>
+    <w:lvl w:ilvl="5">
       <w:start w:val="1"/>
       <w:numFmt w:val="bullet"/>
       <w:lvlText w:val=""/>
@@ -824,10 +776,10 @@
         <w:ind w:left="5040" w:hanging="360"/>
       </w:pPr>
       <w:rPr>
-        <w:rFonts w:ascii="Wingdings" w:hAnsi="Wingdings" w:hint="default"/>
-      </w:rPr>
-    </w:lvl>
-    <w:lvl w:ilvl="6" w:tplc="04150001" w:tentative="1">
+        <w:rFonts w:ascii="Wingdings" w:hAnsi="Wingdings" w:cs="Wingdings" w:hint="default"/>
+      </w:rPr>
+    </w:lvl>
+    <w:lvl w:ilvl="6">
       <w:start w:val="1"/>
       <w:numFmt w:val="bullet"/>
       <w:lvlText w:val=""/>
@@ -836,10 +788,10 @@
         <w:ind w:left="5760" w:hanging="360"/>
       </w:pPr>
       <w:rPr>
-        <w:rFonts w:ascii="Symbol" w:hAnsi="Symbol" w:hint="default"/>
-      </w:rPr>
-    </w:lvl>
-    <w:lvl w:ilvl="7" w:tplc="04150003" w:tentative="1">
+        <w:rFonts w:ascii="Symbol" w:hAnsi="Symbol" w:cs="Symbol" w:hint="default"/>
+      </w:rPr>
+    </w:lvl>
+    <w:lvl w:ilvl="7">
       <w:start w:val="1"/>
       <w:numFmt w:val="bullet"/>
       <w:lvlText w:val="o"/>
@@ -849,9 +801,10 @@
       </w:pPr>
       <w:rPr>
         <w:rFonts w:ascii="Courier New" w:hAnsi="Courier New" w:cs="Courier New" w:hint="default"/>
-      </w:rPr>
-    </w:lvl>
-    <w:lvl w:ilvl="8" w:tplc="04150005" w:tentative="1">
+        <w:rFonts w:cs="Courier New"/>
+      </w:rPr>
+    </w:lvl>
+    <w:lvl w:ilvl="8">
       <w:start w:val="1"/>
       <w:numFmt w:val="bullet"/>
       <w:lvlText w:val=""/>
@@ -860,31 +813,150 @@
         <w:ind w:left="7200" w:hanging="360"/>
       </w:pPr>
       <w:rPr>
-        <w:rFonts w:ascii="Wingdings" w:hAnsi="Wingdings" w:hint="default"/>
-      </w:rPr>
+        <w:rFonts w:ascii="Wingdings" w:hAnsi="Wingdings" w:cs="Wingdings" w:hint="default"/>
+      </w:rPr>
+    </w:lvl>
+  </w:abstractNum>
+  <w:abstractNum w:abstractNumId="4">
+    <w:lvl w:ilvl="0">
+      <w:start w:val="1"/>
+      <w:numFmt w:val="none"/>
+      <w:suff w:val="nothing"/>
+      <w:lvlText w:val=""/>
+      <w:lvlJc w:val="left"/>
+      <w:pPr>
+        <w:tabs>
+          <w:tab w:val="num" w:pos="432"/>
+        </w:tabs>
+        <w:ind w:left="432" w:hanging="432"/>
+      </w:pPr>
+    </w:lvl>
+    <w:lvl w:ilvl="1">
+      <w:start w:val="1"/>
+      <w:numFmt w:val="none"/>
+      <w:suff w:val="nothing"/>
+      <w:lvlText w:val=""/>
+      <w:lvlJc w:val="left"/>
+      <w:pPr>
+        <w:tabs>
+          <w:tab w:val="num" w:pos="576"/>
+        </w:tabs>
+        <w:ind w:left="576" w:hanging="576"/>
+      </w:pPr>
+    </w:lvl>
+    <w:lvl w:ilvl="2">
+      <w:start w:val="1"/>
+      <w:numFmt w:val="none"/>
+      <w:suff w:val="nothing"/>
+      <w:lvlText w:val=""/>
+      <w:lvlJc w:val="left"/>
+      <w:pPr>
+        <w:tabs>
+          <w:tab w:val="num" w:pos="720"/>
+        </w:tabs>
+        <w:ind w:left="720" w:hanging="720"/>
+      </w:pPr>
+    </w:lvl>
+    <w:lvl w:ilvl="3">
+      <w:start w:val="1"/>
+      <w:numFmt w:val="none"/>
+      <w:suff w:val="nothing"/>
+      <w:lvlText w:val=""/>
+      <w:lvlJc w:val="left"/>
+      <w:pPr>
+        <w:tabs>
+          <w:tab w:val="num" w:pos="864"/>
+        </w:tabs>
+        <w:ind w:left="864" w:hanging="864"/>
+      </w:pPr>
+    </w:lvl>
+    <w:lvl w:ilvl="4">
+      <w:start w:val="1"/>
+      <w:numFmt w:val="none"/>
+      <w:suff w:val="nothing"/>
+      <w:lvlText w:val=""/>
+      <w:lvlJc w:val="left"/>
+      <w:pPr>
+        <w:tabs>
+          <w:tab w:val="num" w:pos="1008"/>
+        </w:tabs>
+        <w:ind w:left="1008" w:hanging="1008"/>
+      </w:pPr>
+    </w:lvl>
+    <w:lvl w:ilvl="5">
+      <w:start w:val="1"/>
+      <w:numFmt w:val="none"/>
+      <w:suff w:val="nothing"/>
+      <w:lvlText w:val=""/>
+      <w:lvlJc w:val="left"/>
+      <w:pPr>
+        <w:tabs>
+          <w:tab w:val="num" w:pos="1152"/>
+        </w:tabs>
+        <w:ind w:left="1152" w:hanging="1152"/>
+      </w:pPr>
+    </w:lvl>
+    <w:lvl w:ilvl="6">
+      <w:start w:val="1"/>
+      <w:numFmt w:val="none"/>
+      <w:suff w:val="nothing"/>
+      <w:lvlText w:val=""/>
+      <w:lvlJc w:val="left"/>
+      <w:pPr>
+        <w:tabs>
+          <w:tab w:val="num" w:pos="1296"/>
+        </w:tabs>
+        <w:ind w:left="1296" w:hanging="1296"/>
+      </w:pPr>
+    </w:lvl>
+    <w:lvl w:ilvl="7">
+      <w:start w:val="1"/>
+      <w:numFmt w:val="none"/>
+      <w:suff w:val="nothing"/>
+      <w:lvlText w:val=""/>
+      <w:lvlJc w:val="left"/>
+      <w:pPr>
+        <w:tabs>
+          <w:tab w:val="num" w:pos="1440"/>
+        </w:tabs>
+        <w:ind w:left="1440" w:hanging="1440"/>
+      </w:pPr>
+    </w:lvl>
+    <w:lvl w:ilvl="8">
+      <w:start w:val="1"/>
+      <w:numFmt w:val="none"/>
+      <w:suff w:val="nothing"/>
+      <w:lvlText w:val=""/>
+      <w:lvlJc w:val="left"/>
+      <w:pPr>
+        <w:tabs>
+          <w:tab w:val="num" w:pos="1584"/>
+        </w:tabs>
+        <w:ind w:left="1584" w:hanging="1584"/>
+      </w:pPr>
     </w:lvl>
   </w:abstractNum>
   <w:num w:numId="1">
     <w:abstractNumId w:val="1"/>
   </w:num>
   <w:num w:numId="2">
-    <w:abstractNumId w:val="0"/>
+    <w:abstractNumId w:val="2"/>
   </w:num>
   <w:num w:numId="3">
-    <w:abstractNumId w:val="2"/>
+    <w:abstractNumId w:val="3"/>
   </w:num>
   <w:num w:numId="4">
-    <w:abstractNumId w:val="3"/>
+    <w:abstractNumId w:val="4"/>
   </w:num>
 </w:numbering>
 </file>
 
 <file path=word/styles.xml><?xml version="1.0" encoding="utf-8"?>
-<w:styles xmlns:mc="http://schemas.openxmlformats.org/markup-compatibility/2006" xmlns:r="http://schemas.openxmlformats.org/officeDocument/2006/relationships" xmlns:w="http://schemas.openxmlformats.org/wordprocessingml/2006/main" xmlns:w14="http://schemas.microsoft.com/office/word/2010/wordml" xmlns:w15="http://schemas.microsoft.com/office/word/2012/wordml" mc:Ignorable="w14 w15">
+<w:styles xmlns:w="http://schemas.openxmlformats.org/wordprocessingml/2006/main" xmlns:w14="http://schemas.microsoft.com/office/word/2010/wordml" xmlns:mc="http://schemas.openxmlformats.org/markup-compatibility/2006" mc:Ignorable="w14">
   <w:docDefaults>
     <w:rPrDefault>
       <w:rPr>
-        <w:rFonts w:asciiTheme="minorHAnsi" w:eastAsiaTheme="minorHAnsi" w:hAnsiTheme="minorHAnsi" w:cstheme="minorBidi"/>
+        <w:rFonts w:ascii="Calibri" w:hAnsi="Calibri" w:eastAsia="Calibri" w:cs="" w:asciiTheme="minorHAnsi" w:cstheme="minorBidi" w:eastAsiaTheme="minorHAnsi" w:hAnsiTheme="minorHAnsi"/>
         <w:sz w:val="22"/>
         <w:szCs w:val="22"/>
         <w:lang w:val="pl-PL" w:eastAsia="en-US" w:bidi="ar-SA"/>
@@ -892,21 +964,21 @@
     </w:rPrDefault>
     <w:pPrDefault>
       <w:pPr>
-        <w:spacing w:after="160" w:line="259" w:lineRule="auto"/>
+        <w:spacing w:lineRule="auto" w:line="259"/>
       </w:pPr>
     </w:pPrDefault>
   </w:docDefaults>
   <w:latentStyles w:defLockedState="0" w:defUIPriority="99" w:defSemiHidden="0" w:defUnhideWhenUsed="0" w:defQFormat="0" w:count="371">
     <w:lsdException w:name="Normal" w:uiPriority="0" w:qFormat="1"/>
     <w:lsdException w:name="heading 1" w:uiPriority="9" w:qFormat="1"/>
-    <w:lsdException w:name="heading 2" w:semiHidden="1" w:uiPriority="9" w:unhideWhenUsed="1" w:qFormat="1"/>
-    <w:lsdException w:name="heading 3" w:semiHidden="1" w:uiPriority="9" w:unhideWhenUsed="1" w:qFormat="1"/>
-    <w:lsdException w:name="heading 4" w:semiHidden="1" w:uiPriority="9" w:unhideWhenUsed="1" w:qFormat="1"/>
-    <w:lsdException w:name="heading 5" w:semiHidden="1" w:uiPriority="9" w:unhideWhenUsed="1" w:qFormat="1"/>
-    <w:lsdException w:name="heading 6" w:semiHidden="1" w:uiPriority="9" w:unhideWhenUsed="1" w:qFormat="1"/>
-    <w:lsdException w:name="heading 7" w:semiHidden="1" w:uiPriority="9" w:unhideWhenUsed="1" w:qFormat="1"/>
-    <w:lsdException w:name="heading 8" w:semiHidden="1" w:uiPriority="9" w:unhideWhenUsed="1" w:qFormat="1"/>
-    <w:lsdException w:name="heading 9" w:semiHidden="1" w:uiPriority="9" w:unhideWhenUsed="1" w:qFormat="1"/>
+    <w:lsdException w:name="heading 2" w:uiPriority="9" w:semiHidden="1" w:unhideWhenUsed="1" w:qFormat="1"/>
+    <w:lsdException w:name="heading 3" w:uiPriority="9" w:semiHidden="1" w:unhideWhenUsed="1" w:qFormat="1"/>
+    <w:lsdException w:name="heading 4" w:uiPriority="9" w:semiHidden="1" w:unhideWhenUsed="1" w:qFormat="1"/>
+    <w:lsdException w:name="heading 5" w:uiPriority="9" w:semiHidden="1" w:unhideWhenUsed="1" w:qFormat="1"/>
+    <w:lsdException w:name="heading 6" w:uiPriority="9" w:semiHidden="1" w:unhideWhenUsed="1" w:qFormat="1"/>
+    <w:lsdException w:name="heading 7" w:uiPriority="9" w:semiHidden="1" w:unhideWhenUsed="1" w:qFormat="1"/>
+    <w:lsdException w:name="heading 8" w:uiPriority="9" w:semiHidden="1" w:unhideWhenUsed="1" w:qFormat="1"/>
+    <w:lsdException w:name="heading 9" w:uiPriority="9" w:semiHidden="1" w:unhideWhenUsed="1" w:qFormat="1"/>
     <w:lsdException w:name="index 1" w:semiHidden="1" w:unhideWhenUsed="1"/>
     <w:lsdException w:name="index 2" w:semiHidden="1" w:unhideWhenUsed="1"/>
     <w:lsdException w:name="index 3" w:semiHidden="1" w:unhideWhenUsed="1"/>
@@ -916,22 +988,22 @@
     <w:lsdException w:name="index 7" w:semiHidden="1" w:unhideWhenUsed="1"/>
     <w:lsdException w:name="index 8" w:semiHidden="1" w:unhideWhenUsed="1"/>
     <w:lsdException w:name="index 9" w:semiHidden="1" w:unhideWhenUsed="1"/>
-    <w:lsdException w:name="toc 1" w:semiHidden="1" w:uiPriority="39" w:unhideWhenUsed="1"/>
-    <w:lsdException w:name="toc 2" w:semiHidden="1" w:uiPriority="39" w:unhideWhenUsed="1"/>
-    <w:lsdException w:name="toc 3" w:semiHidden="1" w:uiPriority="39" w:unhideWhenUsed="1"/>
-    <w:lsdException w:name="toc 4" w:semiHidden="1" w:uiPriority="39" w:unhideWhenUsed="1"/>
-    <w:lsdException w:name="toc 5" w:semiHidden="1" w:uiPriority="39" w:unhideWhenUsed="1"/>
-    <w:lsdException w:name="toc 6" w:semiHidden="1" w:uiPriority="39" w:unhideWhenUsed="1"/>
-    <w:lsdException w:name="toc 7" w:semiHidden="1" w:uiPriority="39" w:unhideWhenUsed="1"/>
-    <w:lsdException w:name="toc 8" w:semiHidden="1" w:uiPriority="39" w:unhideWhenUsed="1"/>
-    <w:lsdException w:name="toc 9" w:semiHidden="1" w:uiPriority="39" w:unhideWhenUsed="1"/>
+    <w:lsdException w:name="toc 1" w:uiPriority="39" w:semiHidden="1" w:unhideWhenUsed="1"/>
+    <w:lsdException w:name="toc 2" w:uiPriority="39" w:semiHidden="1" w:unhideWhenUsed="1"/>
+    <w:lsdException w:name="toc 3" w:uiPriority="39" w:semiHidden="1" w:unhideWhenUsed="1"/>
+    <w:lsdException w:name="toc 4" w:uiPriority="39" w:semiHidden="1" w:unhideWhenUsed="1"/>
+    <w:lsdException w:name="toc 5" w:uiPriority="39" w:semiHidden="1" w:unhideWhenUsed="1"/>
+    <w:lsdException w:name="toc 6" w:uiPriority="39" w:semiHidden="1" w:unhideWhenUsed="1"/>
+    <w:lsdException w:name="toc 7" w:uiPriority="39" w:semiHidden="1" w:unhideWhenUsed="1"/>
+    <w:lsdException w:name="toc 8" w:uiPriority="39" w:semiHidden="1" w:unhideWhenUsed="1"/>
+    <w:lsdException w:name="toc 9" w:uiPriority="39" w:semiHidden="1" w:unhideWhenUsed="1"/>
     <w:lsdException w:name="Normal Indent" w:semiHidden="1" w:unhideWhenUsed="1"/>
     <w:lsdException w:name="footnote text" w:semiHidden="1" w:unhideWhenUsed="1"/>
     <w:lsdException w:name="annotation text" w:semiHidden="1" w:unhideWhenUsed="1"/>
     <w:lsdException w:name="header" w:semiHidden="1" w:unhideWhenUsed="1"/>
     <w:lsdException w:name="footer" w:semiHidden="1" w:unhideWhenUsed="1"/>
     <w:lsdException w:name="index heading" w:semiHidden="1" w:unhideWhenUsed="1"/>
-    <w:lsdException w:name="caption" w:semiHidden="1" w:uiPriority="35" w:unhideWhenUsed="1" w:qFormat="1"/>
+    <w:lsdException w:name="caption" w:uiPriority="35" w:semiHidden="1" w:unhideWhenUsed="1" w:qFormat="1"/>
     <w:lsdException w:name="table of figures" w:semiHidden="1" w:unhideWhenUsed="1"/>
     <w:lsdException w:name="envelope address" w:semiHidden="1" w:unhideWhenUsed="1"/>
     <w:lsdException w:name="envelope return" w:semiHidden="1" w:unhideWhenUsed="1"/>
@@ -962,7 +1034,7 @@
     <w:lsdException w:name="Title" w:uiPriority="10" w:qFormat="1"/>
     <w:lsdException w:name="Closing" w:semiHidden="1" w:unhideWhenUsed="1"/>
     <w:lsdException w:name="Signature" w:semiHidden="1" w:unhideWhenUsed="1"/>
-    <w:lsdException w:name="Default Paragraph Font" w:semiHidden="1" w:uiPriority="1" w:unhideWhenUsed="1"/>
+    <w:lsdException w:name="Default Paragraph Font" w:uiPriority="1" w:semiHidden="1" w:unhideWhenUsed="1"/>
     <w:lsdException w:name="Body Text" w:semiHidden="1" w:unhideWhenUsed="1"/>
     <w:lsdException w:name="Body Text Indent" w:semiHidden="1" w:unhideWhenUsed="1"/>
     <w:lsdException w:name="List Continue" w:semiHidden="1" w:unhideWhenUsed="1"/>
@@ -1162,8 +1234,8 @@
     <w:lsdException w:name="Subtle Reference" w:uiPriority="31" w:qFormat="1"/>
     <w:lsdException w:name="Intense Reference" w:uiPriority="32" w:qFormat="1"/>
     <w:lsdException w:name="Book Title" w:uiPriority="33" w:qFormat="1"/>
-    <w:lsdException w:name="Bibliography" w:semiHidden="1" w:uiPriority="37" w:unhideWhenUsed="1"/>
-    <w:lsdException w:name="TOC Heading" w:semiHidden="1" w:uiPriority="39" w:unhideWhenUsed="1" w:qFormat="1"/>
+    <w:lsdException w:name="Bibliography" w:uiPriority="37" w:semiHidden="1" w:unhideWhenUsed="1"/>
+    <w:lsdException w:name="TOC Heading" w:uiPriority="39" w:semiHidden="1" w:unhideWhenUsed="1" w:qFormat="1"/>
     <w:lsdException w:name="Plain Table 1" w:uiPriority="41"/>
     <w:lsdException w:name="Plain Table 2" w:uiPriority="42"/>
     <w:lsdException w:name="Plain Table 3" w:uiPriority="43"/>
@@ -1269,13 +1341,147 @@
     <w:lsdException w:name="List Table 6 Colorful Accent 6" w:uiPriority="51"/>
     <w:lsdException w:name="List Table 7 Colorful Accent 6" w:uiPriority="52"/>
   </w:latentStyles>
-  <w:style w:type="paragraph" w:default="1" w:styleId="Normalny">
+  <w:style w:type="paragraph" w:styleId="Normal" w:default="1">
     <w:name w:val="Normal"/>
     <w:qFormat/>
+    <w:pPr>
+      <w:widowControl/>
+      <w:bidi w:val="0"/>
+      <w:spacing w:lineRule="auto" w:line="259" w:before="0" w:after="160"/>
+      <w:jc w:val="left"/>
+    </w:pPr>
+    <w:rPr>
+      <w:rFonts w:ascii="Calibri" w:hAnsi="Calibri" w:eastAsia="Calibri" w:cs="" w:asciiTheme="minorHAnsi" w:cstheme="minorBidi" w:eastAsiaTheme="minorHAnsi" w:hAnsiTheme="minorHAnsi"/>
+      <w:color w:val="auto"/>
+      <w:sz w:val="22"/>
+      <w:szCs w:val="22"/>
+      <w:lang w:val="pl-PL" w:eastAsia="en-US" w:bidi="ar-SA"/>
+    </w:rPr>
   </w:style>
-  <w:style w:type="character" w:default="1" w:styleId="Domylnaczcionkaakapitu">
+  <w:style w:type="character" w:styleId="DefaultParagraphFont" w:default="1">
     <w:name w:val="Default Paragraph Font"/>
     <w:uiPriority w:val="1"/>
+    <w:unhideWhenUsed/>
+    <w:qFormat/>
+    <w:rPr/>
+  </w:style>
+  <w:style w:type="character" w:styleId="Strong">
+    <w:name w:val="Strong"/>
+    <w:basedOn w:val="DefaultParagraphFont"/>
+    <w:uiPriority w:val="22"/>
+    <w:qFormat/>
+    <w:rsid w:val="00b80f1b"/>
+    <w:rPr>
+      <w:b/>
+      <w:bCs/>
+    </w:rPr>
+  </w:style>
+  <w:style w:type="character" w:styleId="Postbody" w:customStyle="1">
+    <w:name w:val="postbody"/>
+    <w:basedOn w:val="DefaultParagraphFont"/>
+    <w:qFormat/>
+    <w:rsid w:val="00b9052a"/>
+    <w:rPr/>
+  </w:style>
+  <w:style w:type="character" w:styleId="ListLabel1">
+    <w:name w:val="ListLabel 1"/>
+    <w:qFormat/>
+    <w:rPr>
+      <w:b/>
+      <w:sz w:val="24"/>
+    </w:rPr>
+  </w:style>
+  <w:style w:type="character" w:styleId="ListLabel2">
+    <w:name w:val="ListLabel 2"/>
+    <w:qFormat/>
+    <w:rPr>
+      <w:rFonts w:eastAsia="Times New Roman" w:cs="Times New Roman"/>
+      <w:b/>
+      <w:sz w:val="24"/>
+    </w:rPr>
+  </w:style>
+  <w:style w:type="character" w:styleId="ListLabel3">
+    <w:name w:val="ListLabel 3"/>
+    <w:qFormat/>
+    <w:rPr>
+      <w:rFonts w:cs="Courier New"/>
+    </w:rPr>
+  </w:style>
+  <w:style w:type="paragraph" w:styleId="Heading">
+    <w:name w:val="Heading"/>
+    <w:basedOn w:val="Normal"/>
+    <w:next w:val="TextBody"/>
+    <w:qFormat/>
+    <w:pPr>
+      <w:keepNext/>
+      <w:spacing w:before="240" w:after="120"/>
+    </w:pPr>
+    <w:rPr>
+      <w:rFonts w:ascii="Liberation Sans" w:hAnsi="Liberation Sans" w:eastAsia="Droid Sans Fallback" w:cs="FreeSans"/>
+      <w:sz w:val="28"/>
+      <w:szCs w:val="28"/>
+    </w:rPr>
+  </w:style>
+  <w:style w:type="paragraph" w:styleId="TextBody">
+    <w:name w:val="Text Body"/>
+    <w:basedOn w:val="Normal"/>
+    <w:pPr>
+      <w:spacing w:lineRule="auto" w:line="288" w:before="0" w:after="140"/>
+    </w:pPr>
+    <w:rPr/>
+  </w:style>
+  <w:style w:type="paragraph" w:styleId="List">
+    <w:name w:val="List"/>
+    <w:basedOn w:val="TextBody"/>
+    <w:pPr/>
+    <w:rPr>
+      <w:rFonts w:cs="FreeSans"/>
+    </w:rPr>
+  </w:style>
+  <w:style w:type="paragraph" w:styleId="Caption">
+    <w:name w:val="Caption"/>
+    <w:basedOn w:val="Normal"/>
+    <w:qFormat/>
+    <w:pPr>
+      <w:suppressLineNumbers/>
+      <w:spacing w:before="120" w:after="120"/>
+    </w:pPr>
+    <w:rPr>
+      <w:rFonts w:cs="FreeSans"/>
+      <w:i/>
+      <w:iCs/>
+      <w:sz w:val="24"/>
+      <w:szCs w:val="24"/>
+    </w:rPr>
+  </w:style>
+  <w:style w:type="paragraph" w:styleId="Index">
+    <w:name w:val="Index"/>
+    <w:basedOn w:val="Normal"/>
+    <w:qFormat/>
+    <w:pPr>
+      <w:suppressLineNumbers/>
+    </w:pPr>
+    <w:rPr>
+      <w:rFonts w:cs="FreeSans"/>
+    </w:rPr>
+  </w:style>
+  <w:style w:type="paragraph" w:styleId="ListParagraph">
+    <w:name w:val="List Paragraph"/>
+    <w:basedOn w:val="Normal"/>
+    <w:uiPriority w:val="34"/>
+    <w:qFormat/>
+    <w:rsid w:val="00b80f1b"/>
+    <w:pPr>
+      <w:spacing w:before="0" w:after="160"/>
+      <w:ind w:left="720" w:hanging="0"/>
+      <w:contextualSpacing/>
+    </w:pPr>
+    <w:rPr/>
+  </w:style>
+  <w:style w:type="numbering" w:styleId="NoList" w:default="1">
+    <w:name w:val="No List"/>
+    <w:uiPriority w:val="99"/>
+    <w:semiHidden/>
     <w:unhideWhenUsed/>
   </w:style>
   <w:style w:type="table" w:default="1" w:styleId="Standardowy">
@@ -1292,39 +1498,6 @@
         <w:right w:w="108" w:type="dxa"/>
       </w:tblCellMar>
     </w:tblPr>
-  </w:style>
-  <w:style w:type="numbering" w:default="1" w:styleId="Bezlisty">
-    <w:name w:val="No List"/>
-    <w:uiPriority w:val="99"/>
-    <w:semiHidden/>
-    <w:unhideWhenUsed/>
-  </w:style>
-  <w:style w:type="character" w:styleId="Pogrubienie">
-    <w:name w:val="Strong"/>
-    <w:basedOn w:val="Domylnaczcionkaakapitu"/>
-    <w:uiPriority w:val="22"/>
-    <w:qFormat/>
-    <w:rsid w:val="00B80F1B"/>
-    <w:rPr>
-      <w:b/>
-      <w:bCs/>
-    </w:rPr>
-  </w:style>
-  <w:style w:type="paragraph" w:styleId="Akapitzlist">
-    <w:name w:val="List Paragraph"/>
-    <w:basedOn w:val="Normalny"/>
-    <w:uiPriority w:val="34"/>
-    <w:qFormat/>
-    <w:rsid w:val="00B80F1B"/>
-    <w:pPr>
-      <w:ind w:left="720"/>
-      <w:contextualSpacing/>
-    </w:pPr>
-  </w:style>
-  <w:style w:type="character" w:customStyle="1" w:styleId="postbody">
-    <w:name w:val="postbody"/>
-    <w:basedOn w:val="Domylnaczcionkaakapitu"/>
-    <w:rsid w:val="00B9052A"/>
   </w:style>
 </w:styles>
 </file>

</xml_diff>